<commit_message>
Add more scale-free charts
</commit_message>
<xml_diff>
--- a/final_report.docx
+++ b/final_report.docx
@@ -1,6 +1,6 @@
 
 <file path=word/document.xml><?xml version="1.0" encoding="utf-8"?>
-<w:document xmlns:wpc="http://schemas.microsoft.com/office/word/2010/wordprocessingCanvas" xmlns:cx="http://schemas.microsoft.com/office/drawing/2014/chartex" xmlns:cx1="http://schemas.microsoft.com/office/drawing/2015/9/8/chartex" xmlns:cx2="http://schemas.microsoft.com/office/drawing/2015/10/21/chartex" xmlns:cx3="http://schemas.microsoft.com/office/drawing/2016/5/9/chartex" xmlns:cx4="http://schemas.microsoft.com/office/drawing/2016/5/10/chartex" xmlns:cx5="http://schemas.microsoft.com/office/drawing/2016/5/11/chartex" xmlns:cx6="http://schemas.microsoft.com/office/drawing/2016/5/12/chartex" xmlns:cx7="http://schemas.microsoft.com/office/drawing/2016/5/13/chartex" xmlns:cx8="http://schemas.microsoft.com/office/drawing/2016/5/14/chartex" xmlns:mc="http://schemas.openxmlformats.org/markup-compatibility/2006" xmlns:o="urn:schemas-microsoft-com:office:office" xmlns:r="http://schemas.openxmlformats.org/officeDocument/2006/relationships" xmlns:m="http://schemas.openxmlformats.org/officeDocument/2006/math" xmlns:v="urn:schemas-microsoft-com:vml" xmlns:wp14="http://schemas.microsoft.com/office/word/2010/wordprocessingDrawing" xmlns:wp="http://schemas.openxmlformats.org/drawingml/2006/wordprocessingDrawing" xmlns:w10="urn:schemas-microsoft-com:office:word" xmlns:w="http://schemas.openxmlformats.org/wordprocessingml/2006/main" xmlns:w14="http://schemas.microsoft.com/office/word/2010/wordml" xmlns:w15="http://schemas.microsoft.com/office/word/2012/wordml" xmlns:w16se="http://schemas.microsoft.com/office/word/2015/wordml/symex" xmlns:wpg="http://schemas.microsoft.com/office/word/2010/wordprocessingGroup" xmlns:wpi="http://schemas.microsoft.com/office/word/2010/wordprocessingInk" xmlns:wne="http://schemas.microsoft.com/office/word/2006/wordml" xmlns:wps="http://schemas.microsoft.com/office/word/2010/wordprocessingShape" mc:Ignorable="w14 w15 w16se wp14">
+<w:document xmlns:wpc="http://schemas.microsoft.com/office/word/2010/wordprocessingCanvas" xmlns:mo="http://schemas.microsoft.com/office/mac/office/2008/main" xmlns:mc="http://schemas.openxmlformats.org/markup-compatibility/2006" xmlns:mv="urn:schemas-microsoft-com:mac:vml" xmlns:o="urn:schemas-microsoft-com:office:office" xmlns:r="http://schemas.openxmlformats.org/officeDocument/2006/relationships" xmlns:m="http://schemas.openxmlformats.org/officeDocument/2006/math" xmlns:v="urn:schemas-microsoft-com:vml" xmlns:wp14="http://schemas.microsoft.com/office/word/2010/wordprocessingDrawing" xmlns:wp="http://schemas.openxmlformats.org/drawingml/2006/wordprocessingDrawing" xmlns:w10="urn:schemas-microsoft-com:office:word" xmlns:w="http://schemas.openxmlformats.org/wordprocessingml/2006/main" xmlns:w14="http://schemas.microsoft.com/office/word/2010/wordml" xmlns:w15="http://schemas.microsoft.com/office/word/2012/wordml" xmlns:wpg="http://schemas.microsoft.com/office/word/2010/wordprocessingGroup" xmlns:wpi="http://schemas.microsoft.com/office/word/2010/wordprocessingInk" xmlns:wne="http://schemas.microsoft.com/office/word/2006/wordml" xmlns:wps="http://schemas.microsoft.com/office/word/2010/wordprocessingShape" mc:Ignorable="w14 w15 wp14">
   <w:body>
     <w:p>
       <w:pPr>
@@ -47,6 +47,7 @@
         <w:rPr>
           <w:color w:val="000000"/>
         </w:rPr>
+        <w:lastRenderedPageBreak/>
         <w:t>James Sunthonlap</w:t>
       </w:r>
     </w:p>
@@ -103,6 +104,7 @@
         <w:rPr>
           <w:color w:val="000000"/>
         </w:rPr>
+        <w:lastRenderedPageBreak/>
         <w:t>Phuoc Nguyen – (Shay)</w:t>
       </w:r>
     </w:p>
@@ -214,6 +216,7 @@
           <w:sz w:val="20"/>
           <w:szCs w:val="20"/>
         </w:rPr>
+        <w:lastRenderedPageBreak/>
         <w:t>Abstract</w:t>
       </w:r>
       <w:r>
@@ -1451,6 +1454,7 @@
           <w:sz w:val="20"/>
           <w:szCs w:val="20"/>
         </w:rPr>
+        <w:lastRenderedPageBreak/>
         <w:t>Internet of Things</w:t>
       </w:r>
       <w:r>
@@ -3203,6 +3207,7 @@
           <w:sz w:val="20"/>
           <w:szCs w:val="20"/>
         </w:rPr>
+        <w:lastRenderedPageBreak/>
         <w:t>After we develop</w:t>
       </w:r>
       <w:r>
@@ -4533,16 +4538,7 @@
           <w:sz w:val="20"/>
           <w:szCs w:val="20"/>
         </w:rPr>
-        <w:t xml:space="preserve">he number of </w:t>
-      </w:r>
-      <w:bookmarkStart w:id="0" w:name="_GoBack"/>
-      <w:bookmarkEnd w:id="0"/>
-      <w:r>
-        <w:rPr>
-          <w:sz w:val="20"/>
-          <w:szCs w:val="20"/>
-        </w:rPr>
-        <w:t>neighbors it has. D</w:t>
+        <w:t>he number of neighbors it has. D</w:t>
       </w:r>
       <w:r>
         <w:rPr>
@@ -5795,28 +5791,71 @@
           <w:sz w:val="16"/>
           <w:szCs w:val="16"/>
         </w:rPr>
-        <w:t xml:space="preserve">Fig. 2. </w:t>
-      </w:r>
-      <w:r>
+        <w:t>Fig. 2. Average number of nodes contacted in the randomized network containing 50k nodes.</w:t>
+      </w:r>
+    </w:p>
+    <w:p>
+      <w:pPr>
         <w:rPr>
           <w:sz w:val="16"/>
           <w:szCs w:val="16"/>
         </w:rPr>
-        <w:t xml:space="preserve">Average number of nodes contacted in the randomized network </w:t>
-      </w:r>
-      <w:r>
+      </w:pPr>
+    </w:p>
+    <w:p>
+      <w:pPr>
         <w:rPr>
           <w:sz w:val="16"/>
           <w:szCs w:val="16"/>
         </w:rPr>
-        <w:t>containing 5</w:t>
-      </w:r>
-      <w:r>
-        <w:rPr>
+      </w:pPr>
+      <w:r>
+        <w:rPr>
+          <w:noProof/>
           <w:sz w:val="16"/>
           <w:szCs w:val="16"/>
         </w:rPr>
-        <w:t>0k nodes.</w:t>
+        <w:drawing>
+          <wp:inline distT="0" distB="0" distL="0" distR="0" wp14:anchorId="3B1F855D" wp14:editId="75001F7D">
+            <wp:extent cx="3195955" cy="1860550"/>
+            <wp:effectExtent l="0" t="0" r="4445" b="0"/>
+            <wp:docPr id="1" name="Picture 1"/>
+            <wp:cNvGraphicFramePr>
+              <a:graphicFrameLocks xmlns:a="http://schemas.openxmlformats.org/drawingml/2006/main" noChangeAspect="1"/>
+            </wp:cNvGraphicFramePr>
+            <a:graphic xmlns:a="http://schemas.openxmlformats.org/drawingml/2006/main">
+              <a:graphicData uri="http://schemas.openxmlformats.org/drawingml/2006/picture">
+                <pic:pic xmlns:pic="http://schemas.openxmlformats.org/drawingml/2006/picture">
+                  <pic:nvPicPr>
+                    <pic:cNvPr id="1" name="Screen Shot 2017-05-23 at 5.46.16 PM.png"/>
+                    <pic:cNvPicPr/>
+                  </pic:nvPicPr>
+                  <pic:blipFill>
+                    <a:blip r:embed="rId8" cstate="print">
+                      <a:extLst>
+                        <a:ext uri="{28A0092B-C50C-407E-A947-70E740481C1C}">
+                          <a14:useLocalDpi xmlns:a14="http://schemas.microsoft.com/office/drawing/2010/main" val="0"/>
+                        </a:ext>
+                      </a:extLst>
+                    </a:blip>
+                    <a:stretch>
+                      <a:fillRect/>
+                    </a:stretch>
+                  </pic:blipFill>
+                  <pic:spPr>
+                    <a:xfrm>
+                      <a:off x="0" y="0"/>
+                      <a:ext cx="3195955" cy="1860550"/>
+                    </a:xfrm>
+                    <a:prstGeom prst="rect">
+                      <a:avLst/>
+                    </a:prstGeom>
+                  </pic:spPr>
+                </pic:pic>
+              </a:graphicData>
+            </a:graphic>
+          </wp:inline>
+        </w:drawing>
       </w:r>
     </w:p>
     <w:p>
@@ -5826,6 +5865,156 @@
           <w:szCs w:val="16"/>
         </w:rPr>
       </w:pPr>
+      <w:r>
+        <w:rPr>
+          <w:sz w:val="16"/>
+          <w:szCs w:val="16"/>
+        </w:rPr>
+        <w:t>Fig. 2</w:t>
+      </w:r>
+      <w:r>
+        <w:rPr>
+          <w:sz w:val="16"/>
+          <w:szCs w:val="16"/>
+        </w:rPr>
+        <w:t>A</w:t>
+      </w:r>
+      <w:r>
+        <w:rPr>
+          <w:sz w:val="16"/>
+          <w:szCs w:val="16"/>
+        </w:rPr>
+        <w:t xml:space="preserve">. Average number of nodes contacted in the </w:t>
+      </w:r>
+      <w:r>
+        <w:rPr>
+          <w:sz w:val="16"/>
+          <w:szCs w:val="16"/>
+        </w:rPr>
+        <w:t>scale-free network containing 2</w:t>
+      </w:r>
+      <w:r>
+        <w:rPr>
+          <w:sz w:val="16"/>
+          <w:szCs w:val="16"/>
+        </w:rPr>
+        <w:t>0k nodes.</w:t>
+      </w:r>
+    </w:p>
+    <w:p>
+      <w:pPr>
+        <w:rPr>
+          <w:sz w:val="16"/>
+          <w:szCs w:val="16"/>
+        </w:rPr>
+      </w:pPr>
+      <w:r>
+        <w:rPr>
+          <w:noProof/>
+          <w:sz w:val="16"/>
+          <w:szCs w:val="16"/>
+        </w:rPr>
+        <w:drawing>
+          <wp:inline distT="0" distB="0" distL="0" distR="0" wp14:anchorId="3C861B6F" wp14:editId="480D0037">
+            <wp:extent cx="3195955" cy="1877695"/>
+            <wp:effectExtent l="0" t="0" r="4445" b="1905"/>
+            <wp:docPr id="2" name="Picture 2"/>
+            <wp:cNvGraphicFramePr>
+              <a:graphicFrameLocks xmlns:a="http://schemas.openxmlformats.org/drawingml/2006/main" noChangeAspect="1"/>
+            </wp:cNvGraphicFramePr>
+            <a:graphic xmlns:a="http://schemas.openxmlformats.org/drawingml/2006/main">
+              <a:graphicData uri="http://schemas.openxmlformats.org/drawingml/2006/picture">
+                <pic:pic xmlns:pic="http://schemas.openxmlformats.org/drawingml/2006/picture">
+                  <pic:nvPicPr>
+                    <pic:cNvPr id="2" name="Screen Shot 2017-05-23 at 5.46.37 PM.png"/>
+                    <pic:cNvPicPr/>
+                  </pic:nvPicPr>
+                  <pic:blipFill>
+                    <a:blip r:embed="rId9" cstate="print">
+                      <a:extLst>
+                        <a:ext uri="{28A0092B-C50C-407E-A947-70E740481C1C}">
+                          <a14:useLocalDpi xmlns:a14="http://schemas.microsoft.com/office/drawing/2010/main" val="0"/>
+                        </a:ext>
+                      </a:extLst>
+                    </a:blip>
+                    <a:stretch>
+                      <a:fillRect/>
+                    </a:stretch>
+                  </pic:blipFill>
+                  <pic:spPr>
+                    <a:xfrm>
+                      <a:off x="0" y="0"/>
+                      <a:ext cx="3195955" cy="1877695"/>
+                    </a:xfrm>
+                    <a:prstGeom prst="rect">
+                      <a:avLst/>
+                    </a:prstGeom>
+                  </pic:spPr>
+                </pic:pic>
+              </a:graphicData>
+            </a:graphic>
+          </wp:inline>
+        </w:drawing>
+      </w:r>
+    </w:p>
+    <w:p>
+      <w:pPr>
+        <w:rPr>
+          <w:sz w:val="16"/>
+          <w:szCs w:val="16"/>
+        </w:rPr>
+      </w:pPr>
+      <w:r>
+        <w:rPr>
+          <w:sz w:val="16"/>
+          <w:szCs w:val="16"/>
+        </w:rPr>
+        <w:t>Fig. 2</w:t>
+      </w:r>
+      <w:r>
+        <w:rPr>
+          <w:sz w:val="16"/>
+          <w:szCs w:val="16"/>
+        </w:rPr>
+        <w:t>B</w:t>
+      </w:r>
+      <w:r>
+        <w:rPr>
+          <w:sz w:val="16"/>
+          <w:szCs w:val="16"/>
+        </w:rPr>
+        <w:t>. Average number of nodes contacted in the</w:t>
+      </w:r>
+      <w:r>
+        <w:rPr>
+          <w:sz w:val="16"/>
+          <w:szCs w:val="16"/>
+        </w:rPr>
+        <w:t xml:space="preserve"> scale-free</w:t>
+      </w:r>
+      <w:r>
+        <w:rPr>
+          <w:sz w:val="16"/>
+          <w:szCs w:val="16"/>
+        </w:rPr>
+        <w:t xml:space="preserve"> network containing 50k nodes.</w:t>
+      </w:r>
+    </w:p>
+    <w:p>
+      <w:pPr>
+        <w:rPr>
+          <w:sz w:val="16"/>
+          <w:szCs w:val="16"/>
+        </w:rPr>
+      </w:pPr>
+    </w:p>
+    <w:p>
+      <w:pPr>
+        <w:rPr>
+          <w:sz w:val="16"/>
+          <w:szCs w:val="16"/>
+        </w:rPr>
+      </w:pPr>
     </w:p>
     <w:p>
       <w:pPr>
@@ -5949,7 +6138,15 @@
           <w:sz w:val="20"/>
           <w:szCs w:val="20"/>
         </w:rPr>
-        <w:t>A discovery search is considered to be successful if a</w:t>
+        <w:t xml:space="preserve">A discovery search is considered to </w:t>
+      </w:r>
+      <w:r>
+        <w:rPr>
+          <w:sz w:val="20"/>
+          <w:szCs w:val="20"/>
+        </w:rPr>
+        <w:lastRenderedPageBreak/>
+        <w:t>be successful if a</w:t>
       </w:r>
       <w:r>
         <w:rPr>
@@ -6063,7 +6260,7 @@
                     <pic:cNvPicPr/>
                   </pic:nvPicPr>
                   <pic:blipFill>
-                    <a:blip r:embed="rId8" cstate="print">
+                    <a:blip r:embed="rId10" cstate="print">
                       <a:extLst>
                         <a:ext uri="{28A0092B-C50C-407E-A947-70E740481C1C}">
                           <a14:useLocalDpi xmlns:a14="http://schemas.microsoft.com/office/drawing/2010/main" val="0"/>
@@ -6117,28 +6314,7 @@
           <w:sz w:val="16"/>
           <w:szCs w:val="16"/>
         </w:rPr>
-        <w:t>Fig. 3</w:t>
-      </w:r>
-      <w:r>
-        <w:rPr>
-          <w:sz w:val="16"/>
-          <w:szCs w:val="16"/>
-        </w:rPr>
-        <w:t>. Average success rate in the randomized network containi</w:t>
-      </w:r>
-      <w:r>
-        <w:rPr>
-          <w:sz w:val="16"/>
-          <w:szCs w:val="16"/>
-        </w:rPr>
-        <w:t>ng 2</w:t>
-      </w:r>
-      <w:r>
-        <w:rPr>
-          <w:sz w:val="16"/>
-          <w:szCs w:val="16"/>
-        </w:rPr>
-        <w:t>0k nodes.</w:t>
+        <w:t>Fig. 3. Average success rate in the randomized network containing 20k nodes.</w:t>
       </w:r>
     </w:p>
     <w:p>
@@ -6180,7 +6356,7 @@
                     <pic:cNvPicPr/>
                   </pic:nvPicPr>
                   <pic:blipFill>
-                    <a:blip r:embed="rId9" cstate="print">
+                    <a:blip r:embed="rId11" cstate="print">
                       <a:extLst>
                         <a:ext uri="{28A0092B-C50C-407E-A947-70E740481C1C}">
                           <a14:useLocalDpi xmlns:a14="http://schemas.microsoft.com/office/drawing/2010/main" val="0"/>
@@ -6420,6 +6596,7 @@
           <w:sz w:val="20"/>
           <w:szCs w:val="20"/>
         </w:rPr>
+        <w:lastRenderedPageBreak/>
         <w:drawing>
           <wp:inline distT="0" distB="0" distL="0" distR="0" wp14:anchorId="18F6144E" wp14:editId="5AB1DA38">
             <wp:extent cx="3195955" cy="1894205"/>
@@ -6436,7 +6613,7 @@
                     <pic:cNvPicPr/>
                   </pic:nvPicPr>
                   <pic:blipFill>
-                    <a:blip r:embed="rId10" cstate="print">
+                    <a:blip r:embed="rId12" cstate="print">
                       <a:extLst>
                         <a:ext uri="{28A0092B-C50C-407E-A947-70E740481C1C}">
                           <a14:useLocalDpi xmlns:a14="http://schemas.microsoft.com/office/drawing/2010/main" val="0"/>
@@ -6523,7 +6700,7 @@
                     <pic:cNvPicPr/>
                   </pic:nvPicPr>
                   <pic:blipFill>
-                    <a:blip r:embed="rId11" cstate="print">
+                    <a:blip r:embed="rId13" cstate="print">
                       <a:extLst>
                         <a:ext uri="{28A0092B-C50C-407E-A947-70E740481C1C}">
                           <a14:useLocalDpi xmlns:a14="http://schemas.microsoft.com/office/drawing/2010/main" val="0"/>
@@ -6578,7 +6755,6 @@
         <w:pStyle w:val="Heading2"/>
       </w:pPr>
       <w:r>
-        <w:lastRenderedPageBreak/>
         <w:t>Avera</w:t>
       </w:r>
       <w:r>
@@ -6789,7 +6965,7 @@
                     <pic:cNvPicPr/>
                   </pic:nvPicPr>
                   <pic:blipFill>
-                    <a:blip r:embed="rId12" cstate="print">
+                    <a:blip r:embed="rId14" cstate="print">
                       <a:extLst>
                         <a:ext uri="{28A0092B-C50C-407E-A947-70E740481C1C}">
                           <a14:useLocalDpi xmlns:a14="http://schemas.microsoft.com/office/drawing/2010/main" val="0"/>
@@ -6865,6 +7041,7 @@
           <w:sz w:val="16"/>
           <w:szCs w:val="16"/>
         </w:rPr>
+        <w:lastRenderedPageBreak/>
         <w:t>Average number of hops i</w:t>
       </w:r>
       <w:r>
@@ -6914,7 +7091,7 @@
                     <pic:cNvPicPr/>
                   </pic:nvPicPr>
                   <pic:blipFill>
-                    <a:blip r:embed="rId13" cstate="print">
+                    <a:blip r:embed="rId15" cstate="print">
                       <a:extLst>
                         <a:ext uri="{28A0092B-C50C-407E-A947-70E740481C1C}">
                           <a14:useLocalDpi xmlns:a14="http://schemas.microsoft.com/office/drawing/2010/main" val="0"/>
@@ -6999,66 +7176,45 @@
           <w:sz w:val="16"/>
           <w:szCs w:val="16"/>
         </w:rPr>
-        <w:t>I</w:t>
-      </w:r>
-      <w:r>
+        <w:t>II</w:t>
+      </w:r>
+    </w:p>
+    <w:p>
+      <w:pPr>
+        <w:pStyle w:val="Heading5"/>
+        <w:contextualSpacing/>
         <w:rPr>
           <w:sz w:val="16"/>
           <w:szCs w:val="16"/>
         </w:rPr>
-        <w:t>I</w:t>
-      </w:r>
-    </w:p>
-    <w:p>
-      <w:pPr>
-        <w:pStyle w:val="Heading5"/>
-        <w:contextualSpacing/>
+      </w:pPr>
+      <w:r>
         <w:rPr>
           <w:sz w:val="16"/>
           <w:szCs w:val="16"/>
         </w:rPr>
-      </w:pPr>
+        <w:t xml:space="preserve">Average </w:t>
+      </w:r>
       <w:r>
         <w:rPr>
           <w:sz w:val="16"/>
           <w:szCs w:val="16"/>
         </w:rPr>
-        <w:t xml:space="preserve">Average </w:t>
+        <w:t>latency</w:t>
       </w:r>
       <w:r>
         <w:rPr>
           <w:sz w:val="16"/>
           <w:szCs w:val="16"/>
         </w:rPr>
-        <w:t>latency</w:t>
+        <w:t xml:space="preserve"> i</w:t>
       </w:r>
       <w:r>
         <w:rPr>
           <w:sz w:val="16"/>
           <w:szCs w:val="16"/>
         </w:rPr>
-        <w:t xml:space="preserve"> i</w:t>
-      </w:r>
-      <w:r>
-        <w:rPr>
-          <w:sz w:val="16"/>
-          <w:szCs w:val="16"/>
-        </w:rPr>
-        <w:t>n th</w:t>
-      </w:r>
-      <w:r>
-        <w:rPr>
-          <w:sz w:val="16"/>
-          <w:szCs w:val="16"/>
-        </w:rPr>
-        <w:t>e randomized network with 2</w:t>
-      </w:r>
-      <w:r>
-        <w:rPr>
-          <w:sz w:val="16"/>
-          <w:szCs w:val="16"/>
-        </w:rPr>
-        <w:t>0k</w:t>
+        <w:t>n the randomized network with 20k</w:t>
       </w:r>
       <w:r>
         <w:rPr>
@@ -7100,7 +7256,7 @@
                     <pic:cNvPicPr/>
                   </pic:nvPicPr>
                   <pic:blipFill>
-                    <a:blip r:embed="rId14" cstate="print">
+                    <a:blip r:embed="rId16" cstate="print">
                       <a:extLst>
                         <a:ext uri="{28A0092B-C50C-407E-A947-70E740481C1C}">
                           <a14:useLocalDpi xmlns:a14="http://schemas.microsoft.com/office/drawing/2010/main" val="0"/>
@@ -7136,6 +7292,127 @@
           <w:szCs w:val="16"/>
         </w:rPr>
       </w:pPr>
+      <w:r>
+        <w:rPr>
+          <w:sz w:val="16"/>
+          <w:szCs w:val="16"/>
+        </w:rPr>
+        <w:t xml:space="preserve">Average </w:t>
+      </w:r>
+      <w:r>
+        <w:rPr>
+          <w:sz w:val="16"/>
+          <w:szCs w:val="16"/>
+        </w:rPr>
+        <w:t>latency</w:t>
+      </w:r>
+      <w:r>
+        <w:rPr>
+          <w:sz w:val="16"/>
+          <w:szCs w:val="16"/>
+        </w:rPr>
+        <w:t xml:space="preserve"> i</w:t>
+      </w:r>
+      <w:r>
+        <w:rPr>
+          <w:sz w:val="16"/>
+          <w:szCs w:val="16"/>
+        </w:rPr>
+        <w:t xml:space="preserve">n the </w:t>
+      </w:r>
+      <w:r>
+        <w:rPr>
+          <w:sz w:val="16"/>
+          <w:szCs w:val="16"/>
+        </w:rPr>
+        <w:t>scale-free</w:t>
+      </w:r>
+      <w:r>
+        <w:rPr>
+          <w:sz w:val="16"/>
+          <w:szCs w:val="16"/>
+        </w:rPr>
+        <w:t xml:space="preserve"> network with 20k nodes</w:t>
+      </w:r>
+    </w:p>
+    <w:p>
+      <w:pPr>
+        <w:jc w:val="both"/>
+        <w:rPr>
+          <w:rFonts w:eastAsia="Times New Roman"/>
+          <w:sz w:val="20"/>
+          <w:szCs w:val="20"/>
+        </w:rPr>
+      </w:pPr>
+    </w:p>
+    <w:p>
+      <w:pPr>
+        <w:jc w:val="both"/>
+        <w:rPr>
+          <w:rFonts w:eastAsia="Times New Roman"/>
+          <w:sz w:val="20"/>
+          <w:szCs w:val="20"/>
+        </w:rPr>
+      </w:pPr>
+      <w:r>
+        <w:rPr>
+          <w:rFonts w:eastAsia="Times New Roman"/>
+          <w:noProof/>
+          <w:sz w:val="20"/>
+          <w:szCs w:val="20"/>
+        </w:rPr>
+        <w:drawing>
+          <wp:inline distT="0" distB="0" distL="0" distR="0" wp14:anchorId="23EBC268" wp14:editId="5F2D6278">
+            <wp:extent cx="3195955" cy="1436370"/>
+            <wp:effectExtent l="0" t="0" r="4445" b="11430"/>
+            <wp:docPr id="3" name="Picture 3"/>
+            <wp:cNvGraphicFramePr>
+              <a:graphicFrameLocks xmlns:a="http://schemas.openxmlformats.org/drawingml/2006/main" noChangeAspect="1"/>
+            </wp:cNvGraphicFramePr>
+            <a:graphic xmlns:a="http://schemas.openxmlformats.org/drawingml/2006/main">
+              <a:graphicData uri="http://schemas.openxmlformats.org/drawingml/2006/picture">
+                <pic:pic xmlns:pic="http://schemas.openxmlformats.org/drawingml/2006/picture">
+                  <pic:nvPicPr>
+                    <pic:cNvPr id="3" name="Screen Shot 2017-05-23 at 6.01.24 PM.png"/>
+                    <pic:cNvPicPr/>
+                  </pic:nvPicPr>
+                  <pic:blipFill>
+                    <a:blip r:embed="rId17" cstate="print">
+                      <a:extLst>
+                        <a:ext uri="{28A0092B-C50C-407E-A947-70E740481C1C}">
+                          <a14:useLocalDpi xmlns:a14="http://schemas.microsoft.com/office/drawing/2010/main" val="0"/>
+                        </a:ext>
+                      </a:extLst>
+                    </a:blip>
+                    <a:stretch>
+                      <a:fillRect/>
+                    </a:stretch>
+                  </pic:blipFill>
+                  <pic:spPr>
+                    <a:xfrm>
+                      <a:off x="0" y="0"/>
+                      <a:ext cx="3195955" cy="1436370"/>
+                    </a:xfrm>
+                    <a:prstGeom prst="rect">
+                      <a:avLst/>
+                    </a:prstGeom>
+                  </pic:spPr>
+                </pic:pic>
+              </a:graphicData>
+            </a:graphic>
+          </wp:inline>
+        </w:drawing>
+      </w:r>
+    </w:p>
+    <w:p>
+      <w:pPr>
+        <w:pStyle w:val="Heading5"/>
+        <w:contextualSpacing/>
+        <w:rPr>
+          <w:sz w:val="16"/>
+          <w:szCs w:val="16"/>
+        </w:rPr>
+      </w:pPr>
     </w:p>
     <w:p>
       <w:pPr>
@@ -7225,7 +7502,7 @@
                     <pic:cNvPicPr/>
                   </pic:nvPicPr>
                   <pic:blipFill>
-                    <a:blip r:embed="rId15" cstate="print">
+                    <a:blip r:embed="rId18" cstate="print">
                       <a:extLst>
                         <a:ext uri="{28A0092B-C50C-407E-A947-70E740481C1C}">
                           <a14:useLocalDpi xmlns:a14="http://schemas.microsoft.com/office/drawing/2010/main" val="0"/>
@@ -7256,6 +7533,123 @@
       <w:pPr>
         <w:jc w:val="both"/>
         <w:rPr>
+          <w:rFonts w:eastAsia="Times New Roman"/>
+          <w:sz w:val="20"/>
+          <w:szCs w:val="20"/>
+        </w:rPr>
+      </w:pPr>
+    </w:p>
+    <w:p>
+      <w:pPr>
+        <w:pStyle w:val="Heading5"/>
+        <w:contextualSpacing/>
+        <w:jc w:val="left"/>
+        <w:rPr>
+          <w:sz w:val="16"/>
+          <w:szCs w:val="16"/>
+        </w:rPr>
+      </w:pPr>
+      <w:r>
+        <w:rPr>
+          <w:sz w:val="16"/>
+          <w:szCs w:val="16"/>
+        </w:rPr>
+        <w:lastRenderedPageBreak/>
+        <w:t>Average latency</w:t>
+      </w:r>
+      <w:r>
+        <w:rPr>
+          <w:sz w:val="16"/>
+          <w:szCs w:val="16"/>
+        </w:rPr>
+        <w:t xml:space="preserve"> i</w:t>
+      </w:r>
+      <w:r>
+        <w:rPr>
+          <w:sz w:val="16"/>
+          <w:szCs w:val="16"/>
+        </w:rPr>
+        <w:t>n the</w:t>
+      </w:r>
+      <w:r>
+        <w:rPr>
+          <w:sz w:val="16"/>
+          <w:szCs w:val="16"/>
+        </w:rPr>
+        <w:t xml:space="preserve"> scale-free</w:t>
+      </w:r>
+      <w:r>
+        <w:rPr>
+          <w:sz w:val="16"/>
+          <w:szCs w:val="16"/>
+        </w:rPr>
+        <w:t xml:space="preserve"> network with 50k nodes</w:t>
+      </w:r>
+    </w:p>
+    <w:p>
+      <w:bookmarkStart w:id="0" w:name="_GoBack"/>
+      <w:r>
+        <w:rPr>
+          <w:noProof/>
+        </w:rPr>
+        <w:drawing>
+          <wp:inline distT="0" distB="0" distL="0" distR="0" wp14:anchorId="06AB04E8" wp14:editId="0EC717ED">
+            <wp:extent cx="3195955" cy="1431925"/>
+            <wp:effectExtent l="0" t="0" r="4445" b="0"/>
+            <wp:docPr id="4" name="Picture 4"/>
+            <wp:cNvGraphicFramePr>
+              <a:graphicFrameLocks xmlns:a="http://schemas.openxmlformats.org/drawingml/2006/main" noChangeAspect="1"/>
+            </wp:cNvGraphicFramePr>
+            <a:graphic xmlns:a="http://schemas.openxmlformats.org/drawingml/2006/main">
+              <a:graphicData uri="http://schemas.openxmlformats.org/drawingml/2006/picture">
+                <pic:pic xmlns:pic="http://schemas.openxmlformats.org/drawingml/2006/picture">
+                  <pic:nvPicPr>
+                    <pic:cNvPr id="4" name="Screen Shot 2017-05-23 at 6.03.35 PM.png"/>
+                    <pic:cNvPicPr/>
+                  </pic:nvPicPr>
+                  <pic:blipFill>
+                    <a:blip r:embed="rId19" cstate="print">
+                      <a:extLst>
+                        <a:ext uri="{28A0092B-C50C-407E-A947-70E740481C1C}">
+                          <a14:useLocalDpi xmlns:a14="http://schemas.microsoft.com/office/drawing/2010/main" val="0"/>
+                        </a:ext>
+                      </a:extLst>
+                    </a:blip>
+                    <a:stretch>
+                      <a:fillRect/>
+                    </a:stretch>
+                  </pic:blipFill>
+                  <pic:spPr>
+                    <a:xfrm>
+                      <a:off x="0" y="0"/>
+                      <a:ext cx="3195955" cy="1431925"/>
+                    </a:xfrm>
+                    <a:prstGeom prst="rect">
+                      <a:avLst/>
+                    </a:prstGeom>
+                  </pic:spPr>
+                </pic:pic>
+              </a:graphicData>
+            </a:graphic>
+          </wp:inline>
+        </w:drawing>
+      </w:r>
+      <w:bookmarkEnd w:id="0"/>
+    </w:p>
+    <w:p>
+      <w:pPr>
+        <w:jc w:val="both"/>
+        <w:rPr>
+          <w:rFonts w:eastAsia="Times New Roman"/>
+          <w:sz w:val="20"/>
+          <w:szCs w:val="20"/>
+        </w:rPr>
+      </w:pPr>
+    </w:p>
+    <w:p>
+      <w:pPr>
+        <w:jc w:val="both"/>
+        <w:rPr>
           <w:noProof/>
           <w:sz w:val="16"/>
           <w:szCs w:val="16"/>
@@ -7433,7 +7827,7 @@
                     <pic:cNvPicPr/>
                   </pic:nvPicPr>
                   <pic:blipFill>
-                    <a:blip r:embed="rId16" cstate="print">
+                    <a:blip r:embed="rId20" cstate="print">
                       <a:extLst>
                         <a:ext uri="{28A0092B-C50C-407E-A947-70E740481C1C}">
                           <a14:useLocalDpi xmlns:a14="http://schemas.microsoft.com/office/drawing/2010/main" val="0"/>
@@ -7490,34 +7884,20 @@
           <w:sz w:val="16"/>
           <w:szCs w:val="16"/>
         </w:rPr>
-        <w:t>TABLE V</w:t>
-      </w:r>
+        <w:t>TABLE VI</w:t>
+      </w:r>
+    </w:p>
+    <w:p>
+      <w:pPr>
+        <w:pStyle w:val="Heading5"/>
+        <w:contextualSpacing/>
+      </w:pPr>
       <w:r>
         <w:rPr>
           <w:sz w:val="16"/>
           <w:szCs w:val="16"/>
         </w:rPr>
-        <w:t>I</w:t>
-      </w:r>
-    </w:p>
-    <w:p>
-      <w:pPr>
-        <w:pStyle w:val="Heading5"/>
-        <w:contextualSpacing/>
-      </w:pPr>
-      <w:r>
-        <w:rPr>
-          <w:sz w:val="16"/>
-          <w:szCs w:val="16"/>
-        </w:rPr>
-        <w:t xml:space="preserve">Average number of hops </w:t>
-      </w:r>
-      <w:r>
-        <w:rPr>
-          <w:sz w:val="16"/>
-          <w:szCs w:val="16"/>
-        </w:rPr>
-        <w:t>in the scale-free network with 5</w:t>
+        <w:t>Average number of hops in the scale-free network with 5</w:t>
       </w:r>
       <w:r>
         <w:rPr>
@@ -7543,7 +7923,7 @@
                     <pic:cNvPicPr/>
                   </pic:nvPicPr>
                   <pic:blipFill>
-                    <a:blip r:embed="rId17" cstate="print">
+                    <a:blip r:embed="rId21" cstate="print">
                       <a:extLst>
                         <a:ext uri="{28A0092B-C50C-407E-A947-70E740481C1C}">
                           <a14:useLocalDpi xmlns:a14="http://schemas.microsoft.com/office/drawing/2010/main" val="0"/>
@@ -7592,22 +7972,29 @@
           <w:sz w:val="20"/>
           <w:szCs w:val="20"/>
         </w:rPr>
+        <w:t xml:space="preserve">     </w:t>
+      </w:r>
+      <w:r>
+        <w:rPr>
+          <w:sz w:val="20"/>
+          <w:szCs w:val="20"/>
+        </w:rPr>
+        <w:t>Fig. 7</w:t>
+      </w:r>
+      <w:r>
+        <w:rPr>
+          <w:sz w:val="20"/>
+          <w:szCs w:val="20"/>
+        </w:rPr>
+        <w:t xml:space="preserve"> displays a count of the number of devices that make X hops to reach to their discovered device in a scale-free </w:t>
+      </w:r>
+      <w:r>
+        <w:rPr>
+          <w:sz w:val="20"/>
+          <w:szCs w:val="20"/>
+        </w:rPr>
         <w:lastRenderedPageBreak/>
-        <w:t xml:space="preserve">     </w:t>
-      </w:r>
-      <w:r>
-        <w:rPr>
-          <w:sz w:val="20"/>
-          <w:szCs w:val="20"/>
-        </w:rPr>
-        <w:t>Fig. 7</w:t>
-      </w:r>
-      <w:r>
-        <w:rPr>
-          <w:sz w:val="20"/>
-          <w:szCs w:val="20"/>
-        </w:rPr>
-        <w:t xml:space="preserve"> displays a count of the number of devices that make X hops to reach to their discovered device in a scale-free network. It is interesting because it confirms passed research done on human social network in that any one person, or device, in the world is only separated by a few other persons, or devices. This is commonly referred to as six degrees of separation.  If a device isn’t discovered in a few hops, then the probability that a search is unsuccessful increases dramatically. Successful searches tend to exhibit similar number of hops and latency. We concluded that unsuccessful searches are result of devices that are relatively isolated from other devices. Thus, they were more likely to violate the time to live limit. Successful searches tend to involve devices that are more clustered together.</w:t>
+        <w:t>network. It is interesting because it confirms passed research done on human social network in that any one person, or device, in the world is only separated by a few other persons, or devices. This is commonly referred to as six degrees of separation.  If a device isn’t discovered in a few hops, then the probability that a search is unsuccessful increases dramatically. Successful searches tend to exhibit similar number of hops and latency. We concluded that unsuccessful searches are result of devices that are relatively isolated from other devices. Thus, they were more likely to violate the time to live limit. Successful searches tend to involve devices that are more clustered together.</w:t>
       </w:r>
     </w:p>
     <w:p>
@@ -7640,7 +8027,7 @@
                     <pic:cNvPicPr/>
                   </pic:nvPicPr>
                   <pic:blipFill>
-                    <a:blip r:embed="rId18" cstate="print">
+                    <a:blip r:embed="rId22" cstate="print">
                       <a:extLst>
                         <a:ext uri="{28A0092B-C50C-407E-A947-70E740481C1C}">
                           <a14:useLocalDpi xmlns:a14="http://schemas.microsoft.com/office/drawing/2010/main" val="0"/>
@@ -8042,14 +8429,7 @@
           <w:sz w:val="20"/>
           <w:szCs w:val="20"/>
         </w:rPr>
-        <w:t xml:space="preserve">A search will naturally perform better if </w:t>
-      </w:r>
-      <w:r>
-        <w:rPr>
-          <w:sz w:val="20"/>
-          <w:szCs w:val="20"/>
-        </w:rPr>
-        <w:t xml:space="preserve">any of the devices in the network can have many features. </w:t>
+        <w:t xml:space="preserve">A search will naturally perform better if any of the devices in the network can have many features. </w:t>
       </w:r>
       <w:r>
         <w:rPr>
@@ -8156,6 +8536,7 @@
         <w:pStyle w:val="Heading1"/>
       </w:pPr>
       <w:r>
+        <w:lastRenderedPageBreak/>
         <w:t>C</w:t>
       </w:r>
       <w:r>
@@ -8683,6 +9064,7 @@
           <w:sz w:val="20"/>
           <w:szCs w:val="20"/>
         </w:rPr>
+        <w:lastRenderedPageBreak/>
         <w:t xml:space="preserve">devices in the </w:t>
       </w:r>
       <w:r>
@@ -8932,7 +9314,7 @@
       <w:r>
         <w:t xml:space="preserve">Yaneer Bar-Yam, “Concepts: Power Law”, New England Complex Systems Institute, 2011 [Online]. Available: </w:t>
       </w:r>
-      <w:hyperlink r:id="rId19" w:history="1">
+      <w:hyperlink r:id="rId23" w:history="1">
         <w:r>
           <w:rPr>
             <w:rStyle w:val="Hyperlink"/>
@@ -8998,8 +9380,8 @@
 </file>
 
 <file path=word/numbering.xml><?xml version="1.0" encoding="utf-8"?>
-<w:numbering xmlns:wpc="http://schemas.microsoft.com/office/word/2010/wordprocessingCanvas" xmlns:cx="http://schemas.microsoft.com/office/drawing/2014/chartex" xmlns:cx1="http://schemas.microsoft.com/office/drawing/2015/9/8/chartex" xmlns:cx2="http://schemas.microsoft.com/office/drawing/2015/10/21/chartex" xmlns:cx3="http://schemas.microsoft.com/office/drawing/2016/5/9/chartex" xmlns:cx4="http://schemas.microsoft.com/office/drawing/2016/5/10/chartex" xmlns:cx5="http://schemas.microsoft.com/office/drawing/2016/5/11/chartex" xmlns:cx6="http://schemas.microsoft.com/office/drawing/2016/5/12/chartex" xmlns:cx7="http://schemas.microsoft.com/office/drawing/2016/5/13/chartex" xmlns:cx8="http://schemas.microsoft.com/office/drawing/2016/5/14/chartex" xmlns:mc="http://schemas.openxmlformats.org/markup-compatibility/2006" xmlns:o="urn:schemas-microsoft-com:office:office" xmlns:r="http://schemas.openxmlformats.org/officeDocument/2006/relationships" xmlns:m="http://schemas.openxmlformats.org/officeDocument/2006/math" xmlns:v="urn:schemas-microsoft-com:vml" xmlns:wp14="http://schemas.microsoft.com/office/word/2010/wordprocessingDrawing" xmlns:wp="http://schemas.openxmlformats.org/drawingml/2006/wordprocessingDrawing" xmlns:w10="urn:schemas-microsoft-com:office:word" xmlns:w="http://schemas.openxmlformats.org/wordprocessingml/2006/main" xmlns:w14="http://schemas.microsoft.com/office/word/2010/wordml" xmlns:w15="http://schemas.microsoft.com/office/word/2012/wordml" xmlns:w16se="http://schemas.microsoft.com/office/word/2015/wordml/symex" xmlns:wpg="http://schemas.microsoft.com/office/word/2010/wordprocessingGroup" xmlns:wpi="http://schemas.microsoft.com/office/word/2010/wordprocessingInk" xmlns:wne="http://schemas.microsoft.com/office/word/2006/wordml" xmlns:wps="http://schemas.microsoft.com/office/word/2010/wordprocessingShape" mc:Ignorable="w14 w15 w16se wp14">
-  <w:abstractNum w:abstractNumId="0" w15:restartNumberingAfterBreak="0">
+<w:numbering xmlns:wpc="http://schemas.microsoft.com/office/word/2010/wordprocessingCanvas" xmlns:mo="http://schemas.microsoft.com/office/mac/office/2008/main" xmlns:mc="http://schemas.openxmlformats.org/markup-compatibility/2006" xmlns:mv="urn:schemas-microsoft-com:mac:vml" xmlns:o="urn:schemas-microsoft-com:office:office" xmlns:r="http://schemas.openxmlformats.org/officeDocument/2006/relationships" xmlns:m="http://schemas.openxmlformats.org/officeDocument/2006/math" xmlns:v="urn:schemas-microsoft-com:vml" xmlns:wp14="http://schemas.microsoft.com/office/word/2010/wordprocessingDrawing" xmlns:wp="http://schemas.openxmlformats.org/drawingml/2006/wordprocessingDrawing" xmlns:w10="urn:schemas-microsoft-com:office:word" xmlns:w="http://schemas.openxmlformats.org/wordprocessingml/2006/main" xmlns:w14="http://schemas.microsoft.com/office/word/2010/wordml" xmlns:w15="http://schemas.microsoft.com/office/word/2012/wordml" xmlns:wpg="http://schemas.microsoft.com/office/word/2010/wordprocessingGroup" xmlns:wpi="http://schemas.microsoft.com/office/word/2010/wordprocessingInk" xmlns:wne="http://schemas.microsoft.com/office/word/2006/wordml" xmlns:wps="http://schemas.microsoft.com/office/word/2010/wordprocessingShape" mc:Ignorable="w14 w15 wp14">
+  <w:abstractNum w:abstractNumId="0">
     <w:nsid w:val="FFFFFF1D"/>
     <w:multiLevelType w:val="multilevel"/>
     <w:tmpl w:val="D72C711C"/>
@@ -9139,7 +9521,7 @@
       </w:rPr>
     </w:lvl>
   </w:abstractNum>
-  <w:abstractNum w:abstractNumId="1" w15:restartNumberingAfterBreak="0">
+  <w:abstractNum w:abstractNumId="1">
     <w:nsid w:val="FFFFFF7C"/>
     <w:multiLevelType w:val="singleLevel"/>
     <w:tmpl w:val="DD629BEE"/>
@@ -9156,7 +9538,7 @@
       </w:pPr>
     </w:lvl>
   </w:abstractNum>
-  <w:abstractNum w:abstractNumId="2" w15:restartNumberingAfterBreak="0">
+  <w:abstractNum w:abstractNumId="2">
     <w:nsid w:val="FFFFFF7D"/>
     <w:multiLevelType w:val="singleLevel"/>
     <w:tmpl w:val="2648E1C4"/>
@@ -9173,7 +9555,7 @@
       </w:pPr>
     </w:lvl>
   </w:abstractNum>
-  <w:abstractNum w:abstractNumId="3" w15:restartNumberingAfterBreak="0">
+  <w:abstractNum w:abstractNumId="3">
     <w:nsid w:val="FFFFFF7E"/>
     <w:multiLevelType w:val="singleLevel"/>
     <w:tmpl w:val="9D38DB54"/>
@@ -9190,7 +9572,7 @@
       </w:pPr>
     </w:lvl>
   </w:abstractNum>
-  <w:abstractNum w:abstractNumId="4" w15:restartNumberingAfterBreak="0">
+  <w:abstractNum w:abstractNumId="4">
     <w:nsid w:val="FFFFFF7F"/>
     <w:multiLevelType w:val="singleLevel"/>
     <w:tmpl w:val="632C24E2"/>
@@ -9207,7 +9589,7 @@
       </w:pPr>
     </w:lvl>
   </w:abstractNum>
-  <w:abstractNum w:abstractNumId="5" w15:restartNumberingAfterBreak="0">
+  <w:abstractNum w:abstractNumId="5">
     <w:nsid w:val="FFFFFF80"/>
     <w:multiLevelType w:val="singleLevel"/>
     <w:tmpl w:val="82268A14"/>
@@ -9227,7 +9609,7 @@
       </w:rPr>
     </w:lvl>
   </w:abstractNum>
-  <w:abstractNum w:abstractNumId="6" w15:restartNumberingAfterBreak="0">
+  <w:abstractNum w:abstractNumId="6">
     <w:nsid w:val="FFFFFF81"/>
     <w:multiLevelType w:val="singleLevel"/>
     <w:tmpl w:val="8C0E77FE"/>
@@ -9247,7 +9629,7 @@
       </w:rPr>
     </w:lvl>
   </w:abstractNum>
-  <w:abstractNum w:abstractNumId="7" w15:restartNumberingAfterBreak="0">
+  <w:abstractNum w:abstractNumId="7">
     <w:nsid w:val="FFFFFF82"/>
     <w:multiLevelType w:val="singleLevel"/>
     <w:tmpl w:val="174639B8"/>
@@ -9267,7 +9649,7 @@
       </w:rPr>
     </w:lvl>
   </w:abstractNum>
-  <w:abstractNum w:abstractNumId="8" w15:restartNumberingAfterBreak="0">
+  <w:abstractNum w:abstractNumId="8">
     <w:nsid w:val="FFFFFF83"/>
     <w:multiLevelType w:val="singleLevel"/>
     <w:tmpl w:val="B1ACC408"/>
@@ -9287,7 +9669,7 @@
       </w:rPr>
     </w:lvl>
   </w:abstractNum>
-  <w:abstractNum w:abstractNumId="9" w15:restartNumberingAfterBreak="0">
+  <w:abstractNum w:abstractNumId="9">
     <w:nsid w:val="FFFFFF88"/>
     <w:multiLevelType w:val="singleLevel"/>
     <w:tmpl w:val="229E8DFE"/>
@@ -9304,7 +9686,7 @@
       </w:pPr>
     </w:lvl>
   </w:abstractNum>
-  <w:abstractNum w:abstractNumId="10" w15:restartNumberingAfterBreak="0">
+  <w:abstractNum w:abstractNumId="10">
     <w:nsid w:val="FFFFFF89"/>
     <w:multiLevelType w:val="singleLevel"/>
     <w:tmpl w:val="EA847AFE"/>
@@ -9324,7 +9706,7 @@
       </w:rPr>
     </w:lvl>
   </w:abstractNum>
-  <w:abstractNum w:abstractNumId="11" w15:restartNumberingAfterBreak="0">
+  <w:abstractNum w:abstractNumId="11">
     <w:nsid w:val="00000001"/>
     <w:multiLevelType w:val="hybridMultilevel"/>
     <w:tmpl w:val="00000001"/>
@@ -9378,7 +9760,7 @@
       <w:lvlJc w:val="left"/>
     </w:lvl>
   </w:abstractNum>
-  <w:abstractNum w:abstractNumId="12" w15:restartNumberingAfterBreak="0">
+  <w:abstractNum w:abstractNumId="12">
     <w:nsid w:val="1E177E97"/>
     <w:multiLevelType w:val="hybridMultilevel"/>
     <w:tmpl w:val="A6463BCE"/>
@@ -9464,7 +9846,7 @@
       </w:pPr>
     </w:lvl>
   </w:abstractNum>
-  <w:abstractNum w:abstractNumId="13" w15:restartNumberingAfterBreak="0">
+  <w:abstractNum w:abstractNumId="13">
     <w:nsid w:val="20AF0333"/>
     <w:multiLevelType w:val="hybridMultilevel"/>
     <w:tmpl w:val="CB0E7F4E"/>
@@ -9606,7 +9988,7 @@
       </w:rPr>
     </w:lvl>
   </w:abstractNum>
-  <w:abstractNum w:abstractNumId="14" w15:restartNumberingAfterBreak="0">
+  <w:abstractNum w:abstractNumId="14">
     <w:nsid w:val="26FE1FCF"/>
     <w:multiLevelType w:val="hybridMultilevel"/>
     <w:tmpl w:val="33826962"/>
@@ -9767,7 +10149,7 @@
       </w:rPr>
     </w:lvl>
   </w:abstractNum>
-  <w:abstractNum w:abstractNumId="15" w15:restartNumberingAfterBreak="0">
+  <w:abstractNum w:abstractNumId="15">
     <w:nsid w:val="37660336"/>
     <w:multiLevelType w:val="hybridMultilevel"/>
     <w:tmpl w:val="754EAC84"/>
@@ -9908,7 +10290,7 @@
       </w:rPr>
     </w:lvl>
   </w:abstractNum>
-  <w:abstractNum w:abstractNumId="16" w15:restartNumberingAfterBreak="0">
+  <w:abstractNum w:abstractNumId="16">
     <w:nsid w:val="39E54FC6"/>
     <w:multiLevelType w:val="singleLevel"/>
     <w:tmpl w:val="5B7288D4"/>
@@ -9928,7 +10310,7 @@
       </w:rPr>
     </w:lvl>
   </w:abstractNum>
-  <w:abstractNum w:abstractNumId="17" w15:restartNumberingAfterBreak="0">
+  <w:abstractNum w:abstractNumId="17">
     <w:nsid w:val="4189603E"/>
     <w:multiLevelType w:val="multilevel"/>
     <w:tmpl w:val="0AB06E12"/>
@@ -10135,7 +10517,7 @@
       </w:rPr>
     </w:lvl>
   </w:abstractNum>
-  <w:abstractNum w:abstractNumId="18" w15:restartNumberingAfterBreak="0">
+  <w:abstractNum w:abstractNumId="18">
     <w:nsid w:val="493C3F76"/>
     <w:multiLevelType w:val="hybridMultilevel"/>
     <w:tmpl w:val="9A9E418C"/>
@@ -10246,7 +10628,7 @@
       </w:pPr>
     </w:lvl>
   </w:abstractNum>
-  <w:abstractNum w:abstractNumId="19" w15:restartNumberingAfterBreak="0">
+  <w:abstractNum w:abstractNumId="19">
     <w:nsid w:val="52CA544A"/>
     <w:multiLevelType w:val="singleLevel"/>
     <w:tmpl w:val="AED6D67E"/>
@@ -10273,7 +10655,7 @@
       </w:rPr>
     </w:lvl>
   </w:abstractNum>
-  <w:abstractNum w:abstractNumId="20" w15:restartNumberingAfterBreak="0">
+  <w:abstractNum w:abstractNumId="20">
     <w:nsid w:val="6C402C58"/>
     <w:multiLevelType w:val="hybridMultilevel"/>
     <w:tmpl w:val="9A1CA078"/>
@@ -10418,7 +10800,7 @@
       </w:rPr>
     </w:lvl>
   </w:abstractNum>
-  <w:abstractNum w:abstractNumId="21" w15:restartNumberingAfterBreak="0">
+  <w:abstractNum w:abstractNumId="21">
     <w:nsid w:val="6CD32DA8"/>
     <w:multiLevelType w:val="singleLevel"/>
     <w:tmpl w:val="166470C2"/>
@@ -10521,13 +10903,12 @@
   </w:num>
   <w:num w:numId="26">
     <w:abstractNumId w:val="17"/>
-    <w:lvlOverride w:ilvl="0"/>
   </w:num>
 </w:numbering>
 </file>
 
 <file path=word/styles.xml><?xml version="1.0" encoding="utf-8"?>
-<w:styles xmlns:mc="http://schemas.openxmlformats.org/markup-compatibility/2006" xmlns:r="http://schemas.openxmlformats.org/officeDocument/2006/relationships" xmlns:w="http://schemas.openxmlformats.org/wordprocessingml/2006/main" xmlns:w14="http://schemas.microsoft.com/office/word/2010/wordml" xmlns:w15="http://schemas.microsoft.com/office/word/2012/wordml" xmlns:w16se="http://schemas.microsoft.com/office/word/2015/wordml/symex" mc:Ignorable="w14 w15 w16se">
+<w:styles xmlns:mc="http://schemas.openxmlformats.org/markup-compatibility/2006" xmlns:r="http://schemas.openxmlformats.org/officeDocument/2006/relationships" xmlns:w="http://schemas.openxmlformats.org/wordprocessingml/2006/main" xmlns:w14="http://schemas.microsoft.com/office/word/2010/wordml" xmlns:w15="http://schemas.microsoft.com/office/word/2012/wordml" mc:Ignorable="w14 w15">
   <w:docDefaults>
     <w:rPrDefault>
       <w:rPr>
@@ -10537,7 +10918,7 @@
     </w:rPrDefault>
     <w:pPrDefault/>
   </w:docDefaults>
-  <w:latentStyles w:defLockedState="0" w:defUIPriority="0" w:defSemiHidden="0" w:defUnhideWhenUsed="0" w:defQFormat="0" w:count="374">
+  <w:latentStyles w:defLockedState="0" w:defUIPriority="0" w:defSemiHidden="0" w:defUnhideWhenUsed="0" w:defQFormat="0" w:count="380">
     <w:lsdException w:name="Normal" w:qFormat="1"/>
     <w:lsdException w:name="heading 1" w:qFormat="1"/>
     <w:lsdException w:name="heading 2" w:qFormat="1"/>
@@ -11264,7 +11645,7 @@
       <w:shd w:val="clear" w:color="auto" w:fill="E6E6E6"/>
     </w:rPr>
   </w:style>
-  <w:style w:type="character" w:styleId="Mention">
+  <w:style w:type="character" w:customStyle="1" w:styleId="Mention">
     <w:name w:val="Mention"/>
     <w:basedOn w:val="DefaultParagraphFont"/>
     <w:rsid w:val="003C4678"/>
@@ -11542,7 +11923,7 @@
 </file>
 
 <file path=customXml/itemProps1.xml><?xml version="1.0" encoding="utf-8"?>
-<ds:datastoreItem xmlns:ds="http://schemas.openxmlformats.org/officeDocument/2006/customXml" ds:itemID="{5BC54B61-772D-4E41-9B17-56E08B539794}">
+<ds:datastoreItem xmlns:ds="http://schemas.openxmlformats.org/officeDocument/2006/customXml" ds:itemID="{2D8B2E3A-3DFF-7B43-A30F-9BA854F1DC8A}">
   <ds:schemaRefs>
     <ds:schemaRef ds:uri="http://schemas.openxmlformats.org/officeDocument/2006/bibliography"/>
   </ds:schemaRefs>

</xml_diff>

<commit_message>
add description for new figures regarding scale-free avg latency and avg nodes contacted; added a reference for clustering coefficient
</commit_message>
<xml_diff>
--- a/final_report.docx
+++ b/final_report.docx
@@ -1,6 +1,6 @@
 
 <file path=word/document.xml><?xml version="1.0" encoding="utf-8"?>
-<w:document xmlns:wpc="http://schemas.microsoft.com/office/word/2010/wordprocessingCanvas" xmlns:mo="http://schemas.microsoft.com/office/mac/office/2008/main" xmlns:mc="http://schemas.openxmlformats.org/markup-compatibility/2006" xmlns:mv="urn:schemas-microsoft-com:mac:vml" xmlns:o="urn:schemas-microsoft-com:office:office" xmlns:r="http://schemas.openxmlformats.org/officeDocument/2006/relationships" xmlns:m="http://schemas.openxmlformats.org/officeDocument/2006/math" xmlns:v="urn:schemas-microsoft-com:vml" xmlns:wp14="http://schemas.microsoft.com/office/word/2010/wordprocessingDrawing" xmlns:wp="http://schemas.openxmlformats.org/drawingml/2006/wordprocessingDrawing" xmlns:w10="urn:schemas-microsoft-com:office:word" xmlns:w="http://schemas.openxmlformats.org/wordprocessingml/2006/main" xmlns:w14="http://schemas.microsoft.com/office/word/2010/wordml" xmlns:w15="http://schemas.microsoft.com/office/word/2012/wordml" xmlns:wpg="http://schemas.microsoft.com/office/word/2010/wordprocessingGroup" xmlns:wpi="http://schemas.microsoft.com/office/word/2010/wordprocessingInk" xmlns:wne="http://schemas.microsoft.com/office/word/2006/wordml" xmlns:wps="http://schemas.microsoft.com/office/word/2010/wordprocessingShape" mc:Ignorable="w14 w15 wp14">
+<w:document xmlns:wpc="http://schemas.microsoft.com/office/word/2010/wordprocessingCanvas" xmlns:cx="http://schemas.microsoft.com/office/drawing/2014/chartex" xmlns:cx1="http://schemas.microsoft.com/office/drawing/2015/9/8/chartex" xmlns:cx2="http://schemas.microsoft.com/office/drawing/2015/10/21/chartex" xmlns:cx3="http://schemas.microsoft.com/office/drawing/2016/5/9/chartex" xmlns:cx4="http://schemas.microsoft.com/office/drawing/2016/5/10/chartex" xmlns:cx5="http://schemas.microsoft.com/office/drawing/2016/5/11/chartex" xmlns:cx6="http://schemas.microsoft.com/office/drawing/2016/5/12/chartex" xmlns:cx7="http://schemas.microsoft.com/office/drawing/2016/5/13/chartex" xmlns:cx8="http://schemas.microsoft.com/office/drawing/2016/5/14/chartex" xmlns:mc="http://schemas.openxmlformats.org/markup-compatibility/2006" xmlns:o="urn:schemas-microsoft-com:office:office" xmlns:r="http://schemas.openxmlformats.org/officeDocument/2006/relationships" xmlns:m="http://schemas.openxmlformats.org/officeDocument/2006/math" xmlns:v="urn:schemas-microsoft-com:vml" xmlns:wp14="http://schemas.microsoft.com/office/word/2010/wordprocessingDrawing" xmlns:wp="http://schemas.openxmlformats.org/drawingml/2006/wordprocessingDrawing" xmlns:w10="urn:schemas-microsoft-com:office:word" xmlns:w="http://schemas.openxmlformats.org/wordprocessingml/2006/main" xmlns:w14="http://schemas.microsoft.com/office/word/2010/wordml" xmlns:w15="http://schemas.microsoft.com/office/word/2012/wordml" xmlns:w16se="http://schemas.microsoft.com/office/word/2015/wordml/symex" xmlns:wpg="http://schemas.microsoft.com/office/word/2010/wordprocessingGroup" xmlns:wpi="http://schemas.microsoft.com/office/word/2010/wordprocessingInk" xmlns:wne="http://schemas.microsoft.com/office/word/2006/wordml" xmlns:wps="http://schemas.microsoft.com/office/word/2010/wordprocessingShape" mc:Ignorable="w14 w15 w16se wp14">
   <w:body>
     <w:p>
       <w:pPr>
@@ -12,6 +12,8 @@
           <w:szCs w:val="32"/>
         </w:rPr>
       </w:pPr>
+      <w:bookmarkStart w:id="0" w:name="_Hlk483326664"/>
+      <w:bookmarkEnd w:id="0"/>
       <w:r>
         <w:rPr>
           <w:i/>
@@ -47,7 +49,6 @@
         <w:rPr>
           <w:color w:val="000000"/>
         </w:rPr>
-        <w:lastRenderedPageBreak/>
         <w:t>James Sunthonlap</w:t>
       </w:r>
     </w:p>
@@ -104,7 +105,6 @@
         <w:rPr>
           <w:color w:val="000000"/>
         </w:rPr>
-        <w:lastRenderedPageBreak/>
         <w:t>Phuoc Nguyen – (Shay)</w:t>
       </w:r>
     </w:p>
@@ -216,7 +216,6 @@
           <w:sz w:val="20"/>
           <w:szCs w:val="20"/>
         </w:rPr>
-        <w:lastRenderedPageBreak/>
         <w:t>Abstract</w:t>
       </w:r>
       <w:r>
@@ -1454,7 +1453,6 @@
           <w:sz w:val="20"/>
           <w:szCs w:val="20"/>
         </w:rPr>
-        <w:lastRenderedPageBreak/>
         <w:t>Internet of Things</w:t>
       </w:r>
       <w:r>
@@ -3207,7 +3205,6 @@
           <w:sz w:val="20"/>
           <w:szCs w:val="20"/>
         </w:rPr>
-        <w:lastRenderedPageBreak/>
         <w:t>After we develop</w:t>
       </w:r>
       <w:r>
@@ -4580,7 +4577,21 @@
           <w:sz w:val="20"/>
           <w:szCs w:val="20"/>
         </w:rPr>
-        <w:t xml:space="preserve"> a node is given in (2).</w:t>
+        <w:t xml:space="preserve"> a node is given in (2)</w:t>
+      </w:r>
+      <w:r>
+        <w:rPr>
+          <w:sz w:val="20"/>
+          <w:szCs w:val="20"/>
+        </w:rPr>
+        <w:t xml:space="preserve"> [9]</w:t>
+      </w:r>
+      <w:r>
+        <w:rPr>
+          <w:sz w:val="20"/>
+          <w:szCs w:val="20"/>
+        </w:rPr>
+        <w:t>.</w:t>
       </w:r>
     </w:p>
     <w:p>
@@ -5248,7 +5259,21 @@
           <w:sz w:val="20"/>
           <w:szCs w:val="20"/>
         </w:rPr>
-        <w:t xml:space="preserve"> since social networks often have groups of nodes that are tightly clustered together. </w:t>
+        <w:t xml:space="preserve"> since social networks often have groups of nodes that are tightly clustered together</w:t>
+      </w:r>
+      <w:r>
+        <w:rPr>
+          <w:sz w:val="20"/>
+          <w:szCs w:val="20"/>
+        </w:rPr>
+        <w:t xml:space="preserve"> [9]</w:t>
+      </w:r>
+      <w:r>
+        <w:rPr>
+          <w:sz w:val="20"/>
+          <w:szCs w:val="20"/>
+        </w:rPr>
+        <w:t xml:space="preserve">. </w:t>
       </w:r>
       <w:r>
         <w:rPr>
@@ -5804,6 +5829,121 @@
     </w:p>
     <w:p>
       <w:pPr>
+        <w:tabs>
+          <w:tab w:val="left" w:pos="270"/>
+        </w:tabs>
+        <w:ind w:hanging="270"/>
+        <w:rPr>
+          <w:sz w:val="20"/>
+          <w:szCs w:val="20"/>
+        </w:rPr>
+      </w:pPr>
+      <w:r>
+        <w:rPr>
+          <w:sz w:val="16"/>
+          <w:szCs w:val="16"/>
+        </w:rPr>
+        <w:tab/>
+      </w:r>
+      <w:r>
+        <w:rPr>
+          <w:sz w:val="16"/>
+          <w:szCs w:val="16"/>
+        </w:rPr>
+        <w:tab/>
+      </w:r>
+      <w:r>
+        <w:rPr>
+          <w:sz w:val="20"/>
+          <w:szCs w:val="20"/>
+        </w:rPr>
+        <w:t xml:space="preserve">Fig 2A and Fig 2B show the average number of nodes contacted for 20k and 50k nodes in a scale-free network. </w:t>
+      </w:r>
+      <w:r>
+        <w:rPr>
+          <w:sz w:val="20"/>
+          <w:szCs w:val="20"/>
+        </w:rPr>
+        <w:t xml:space="preserve">In the 50k network, there is an improvement in the average number of nodes contacted in a social network versus a decentral network. However, the improvement is not as big as in the randomized network. </w:t>
+      </w:r>
+      <w:r>
+        <w:rPr>
+          <w:sz w:val="20"/>
+          <w:szCs w:val="20"/>
+        </w:rPr>
+        <w:t>This might be due to the fact that we were not able to group nodes by their features in the scale-free network. Since the nodes are not grouped by their feature</w:t>
+      </w:r>
+      <w:r>
+        <w:rPr>
+          <w:sz w:val="20"/>
+          <w:szCs w:val="20"/>
+        </w:rPr>
+        <w:t>s, the devices may</w:t>
+      </w:r>
+      <w:r>
+        <w:rPr>
+          <w:sz w:val="20"/>
+          <w:szCs w:val="20"/>
+        </w:rPr>
+        <w:t xml:space="preserve"> not able to take advantage of their social network </w:t>
+      </w:r>
+      <w:r>
+        <w:rPr>
+          <w:sz w:val="20"/>
+          <w:szCs w:val="20"/>
+        </w:rPr>
+        <w:t xml:space="preserve">in order </w:t>
+      </w:r>
+      <w:r>
+        <w:rPr>
+          <w:sz w:val="20"/>
+          <w:szCs w:val="20"/>
+        </w:rPr>
+        <w:t>to reduce the number</w:t>
+      </w:r>
+      <w:r>
+        <w:rPr>
+          <w:sz w:val="20"/>
+          <w:szCs w:val="20"/>
+        </w:rPr>
+        <w:t xml:space="preserve"> of nodes contacted. </w:t>
+      </w:r>
+      <w:r>
+        <w:rPr>
+          <w:sz w:val="20"/>
+          <w:szCs w:val="20"/>
+        </w:rPr>
+        <w:t>The 20k network shows almost no difference between the social and decentral network. Perhaps this is because the more devices there are, the easier it is to locate a feature. Thus, the 50k network, with its higher num</w:t>
+      </w:r>
+      <w:r>
+        <w:rPr>
+          <w:sz w:val="20"/>
+          <w:szCs w:val="20"/>
+        </w:rPr>
+        <w:t>ber of devices, is better</w:t>
+      </w:r>
+      <w:r>
+        <w:rPr>
+          <w:sz w:val="20"/>
+          <w:szCs w:val="20"/>
+        </w:rPr>
+        <w:t xml:space="preserve"> able to let the social network shine despite the lack of node feature grouping.</w:t>
+      </w:r>
+    </w:p>
+    <w:p>
+      <w:pPr>
+        <w:tabs>
+          <w:tab w:val="left" w:pos="270"/>
+        </w:tabs>
+        <w:ind w:hanging="270"/>
+        <w:rPr>
+          <w:sz w:val="20"/>
+          <w:szCs w:val="20"/>
+        </w:rPr>
+      </w:pPr>
+    </w:p>
+    <w:p>
+      <w:pPr>
         <w:rPr>
           <w:sz w:val="16"/>
           <w:szCs w:val="16"/>
@@ -6010,14 +6150,6 @@
     </w:p>
     <w:p>
       <w:pPr>
-        <w:rPr>
-          <w:sz w:val="16"/>
-          <w:szCs w:val="16"/>
-        </w:rPr>
-      </w:pPr>
-    </w:p>
-    <w:p>
-      <w:pPr>
         <w:pStyle w:val="Heading2"/>
       </w:pPr>
       <w:r>
@@ -6138,15 +6270,7 @@
           <w:sz w:val="20"/>
           <w:szCs w:val="20"/>
         </w:rPr>
-        <w:t xml:space="preserve">A discovery search is considered to </w:t>
-      </w:r>
-      <w:r>
-        <w:rPr>
-          <w:sz w:val="20"/>
-          <w:szCs w:val="20"/>
-        </w:rPr>
-        <w:lastRenderedPageBreak/>
-        <w:t>be successful if a</w:t>
+        <w:t>A discovery search is considered to be successful if a</w:t>
       </w:r>
       <w:r>
         <w:rPr>
@@ -6340,6 +6464,7 @@
           <w:sz w:val="20"/>
           <w:szCs w:val="20"/>
         </w:rPr>
+        <w:lastRenderedPageBreak/>
         <w:drawing>
           <wp:inline distT="0" distB="0" distL="0" distR="0" wp14:anchorId="37DCCC4A" wp14:editId="26C4246A">
             <wp:extent cx="3195955" cy="1898015"/>
@@ -6596,7 +6721,6 @@
           <w:sz w:val="20"/>
           <w:szCs w:val="20"/>
         </w:rPr>
-        <w:lastRenderedPageBreak/>
         <w:drawing>
           <wp:inline distT="0" distB="0" distL="0" distR="0" wp14:anchorId="18F6144E" wp14:editId="5AB1DA38">
             <wp:extent cx="3195955" cy="1894205"/>
@@ -6994,11 +7118,11 @@
     </w:p>
     <w:p>
       <w:pPr>
-        <w:jc w:val="both"/>
-        <w:rPr>
-          <w:rFonts w:eastAsia="Times New Roman"/>
-          <w:sz w:val="20"/>
-          <w:szCs w:val="20"/>
+        <w:pStyle w:val="Heading5"/>
+        <w:contextualSpacing/>
+        <w:rPr>
+          <w:sz w:val="16"/>
+          <w:szCs w:val="16"/>
         </w:rPr>
       </w:pPr>
     </w:p>
@@ -7041,7 +7165,6 @@
           <w:sz w:val="16"/>
           <w:szCs w:val="16"/>
         </w:rPr>
-        <w:lastRenderedPageBreak/>
         <w:t>Average number of hops i</w:t>
       </w:r>
       <w:r>
@@ -7297,53 +7420,47 @@
           <w:sz w:val="16"/>
           <w:szCs w:val="16"/>
         </w:rPr>
-        <w:t xml:space="preserve">Average </w:t>
-      </w:r>
-      <w:r>
+        <w:lastRenderedPageBreak/>
+        <w:t>TABLE IV</w:t>
+      </w:r>
+    </w:p>
+    <w:p>
+      <w:pPr>
+        <w:pStyle w:val="Heading5"/>
+        <w:contextualSpacing/>
         <w:rPr>
           <w:sz w:val="16"/>
           <w:szCs w:val="16"/>
         </w:rPr>
-        <w:t>latency</w:t>
-      </w:r>
+      </w:pPr>
       <w:r>
         <w:rPr>
           <w:sz w:val="16"/>
           <w:szCs w:val="16"/>
         </w:rPr>
-        <w:t xml:space="preserve"> i</w:t>
+        <w:t>Average latency</w:t>
       </w:r>
       <w:r>
         <w:rPr>
           <w:sz w:val="16"/>
           <w:szCs w:val="16"/>
         </w:rPr>
-        <w:t xml:space="preserve">n the </w:t>
+        <w:t xml:space="preserve"> i</w:t>
       </w:r>
       <w:r>
         <w:rPr>
           <w:sz w:val="16"/>
           <w:szCs w:val="16"/>
         </w:rPr>
-        <w:t>scale-free</w:t>
+        <w:t>n the randomized network with 50k</w:t>
       </w:r>
       <w:r>
         <w:rPr>
           <w:sz w:val="16"/>
           <w:szCs w:val="16"/>
         </w:rPr>
-        <w:t xml:space="preserve"> network with 20k nodes</w:t>
-      </w:r>
-    </w:p>
-    <w:p>
-      <w:pPr>
-        <w:jc w:val="both"/>
-        <w:rPr>
-          <w:rFonts w:eastAsia="Times New Roman"/>
-          <w:sz w:val="20"/>
-          <w:szCs w:val="20"/>
-        </w:rPr>
-      </w:pPr>
+        <w:t xml:space="preserve"> nodes</w:t>
+      </w:r>
     </w:p>
     <w:p>
       <w:pPr>
@@ -7362,9 +7479,566 @@
           <w:szCs w:val="20"/>
         </w:rPr>
         <w:drawing>
-          <wp:inline distT="0" distB="0" distL="0" distR="0" wp14:anchorId="23EBC268" wp14:editId="5F2D6278">
+          <wp:inline distT="0" distB="0" distL="0" distR="0" wp14:anchorId="51CB76A9" wp14:editId="1D52E46D">
+            <wp:extent cx="3195955" cy="1458595"/>
+            <wp:effectExtent l="0" t="0" r="4445" b="0"/>
+            <wp:docPr id="39" name="Picture 39"/>
+            <wp:cNvGraphicFramePr>
+              <a:graphicFrameLocks xmlns:a="http://schemas.openxmlformats.org/drawingml/2006/main" noChangeAspect="1"/>
+            </wp:cNvGraphicFramePr>
+            <a:graphic xmlns:a="http://schemas.openxmlformats.org/drawingml/2006/main">
+              <a:graphicData uri="http://schemas.openxmlformats.org/drawingml/2006/picture">
+                <pic:pic xmlns:pic="http://schemas.openxmlformats.org/drawingml/2006/picture">
+                  <pic:nvPicPr>
+                    <pic:cNvPr id="39" name="Screen Shot 2017-05-19 at 10.46.28 PM.png"/>
+                    <pic:cNvPicPr/>
+                  </pic:nvPicPr>
+                  <pic:blipFill>
+                    <a:blip r:embed="rId17" cstate="print">
+                      <a:extLst>
+                        <a:ext uri="{28A0092B-C50C-407E-A947-70E740481C1C}">
+                          <a14:useLocalDpi xmlns:a14="http://schemas.microsoft.com/office/drawing/2010/main" val="0"/>
+                        </a:ext>
+                      </a:extLst>
+                    </a:blip>
+                    <a:stretch>
+                      <a:fillRect/>
+                    </a:stretch>
+                  </pic:blipFill>
+                  <pic:spPr>
+                    <a:xfrm>
+                      <a:off x="0" y="0"/>
+                      <a:ext cx="3195955" cy="1458595"/>
+                    </a:xfrm>
+                    <a:prstGeom prst="rect">
+                      <a:avLst/>
+                    </a:prstGeom>
+                  </pic:spPr>
+                </pic:pic>
+              </a:graphicData>
+            </a:graphic>
+          </wp:inline>
+        </w:drawing>
+      </w:r>
+    </w:p>
+    <w:p>
+      <w:pPr>
+        <w:jc w:val="both"/>
+        <w:rPr>
+          <w:noProof/>
+          <w:sz w:val="16"/>
+          <w:szCs w:val="16"/>
+        </w:rPr>
+      </w:pPr>
+    </w:p>
+    <w:p>
+      <w:pPr>
+        <w:pStyle w:val="Heading2"/>
+      </w:pPr>
+      <w:r>
+        <w:t>Avera</w:t>
+      </w:r>
+      <w:r>
+        <w:t>ge Device “Hops”</w:t>
+      </w:r>
+      <w:r>
+        <w:t xml:space="preserve"> and Latency</w:t>
+      </w:r>
+      <w:r>
+        <w:t xml:space="preserve"> in Scale-Free Network</w:t>
+      </w:r>
+    </w:p>
+    <w:p>
+      <w:pPr>
+        <w:ind w:firstLine="270"/>
+        <w:jc w:val="both"/>
+        <w:rPr>
+          <w:sz w:val="20"/>
+          <w:szCs w:val="20"/>
+        </w:rPr>
+      </w:pPr>
+      <w:r>
+        <w:rPr>
+          <w:sz w:val="20"/>
+          <w:szCs w:val="20"/>
+        </w:rPr>
+        <w:t>As seen in Table V and Table VI, t</w:t>
+      </w:r>
+      <w:r>
+        <w:rPr>
+          <w:sz w:val="20"/>
+          <w:szCs w:val="20"/>
+        </w:rPr>
+        <w:t xml:space="preserve">he average </w:t>
+      </w:r>
+      <w:r>
+        <w:rPr>
+          <w:sz w:val="20"/>
+          <w:szCs w:val="20"/>
+        </w:rPr>
+        <w:t>number</w:t>
+      </w:r>
+      <w:r>
+        <w:rPr>
+          <w:sz w:val="20"/>
+          <w:szCs w:val="20"/>
+        </w:rPr>
+        <w:t xml:space="preserve"> of hops</w:t>
+      </w:r>
+      <w:r>
+        <w:rPr>
+          <w:sz w:val="20"/>
+          <w:szCs w:val="20"/>
+        </w:rPr>
+        <w:t xml:space="preserve"> </w:t>
+      </w:r>
+      <w:r>
+        <w:rPr>
+          <w:sz w:val="20"/>
+          <w:szCs w:val="20"/>
+        </w:rPr>
+        <w:t xml:space="preserve">increased from four nodes in the random network </w:t>
+      </w:r>
+      <w:r>
+        <w:rPr>
+          <w:sz w:val="20"/>
+          <w:szCs w:val="20"/>
+        </w:rPr>
+        <w:t>to six nodes</w:t>
+      </w:r>
+      <w:r>
+        <w:rPr>
+          <w:sz w:val="20"/>
+          <w:szCs w:val="20"/>
+        </w:rPr>
+        <w:t xml:space="preserve"> in the scale-free network</w:t>
+      </w:r>
+      <w:r>
+        <w:rPr>
+          <w:sz w:val="20"/>
+          <w:szCs w:val="20"/>
+        </w:rPr>
+        <w:t>, but the general idea rema</w:t>
+      </w:r>
+      <w:r>
+        <w:rPr>
+          <w:sz w:val="20"/>
+          <w:szCs w:val="20"/>
+        </w:rPr>
+        <w:t xml:space="preserve">ins the same. Some </w:t>
+      </w:r>
+      <w:r>
+        <w:rPr>
+          <w:sz w:val="20"/>
+          <w:szCs w:val="20"/>
+        </w:rPr>
+        <w:t xml:space="preserve">device A is only separated a by small number devices to some another device B. The difference between the two networks is probably the result of how the group or clusters of nodes are formed. In the random network, each group size is from a fixed range and each device has an equal chance of being part of any group. However, in the </w:t>
+      </w:r>
+      <w:r>
+        <w:rPr>
+          <w:sz w:val="20"/>
+          <w:szCs w:val="20"/>
+        </w:rPr>
+        <w:t>scale-free</w:t>
+      </w:r>
+      <w:r>
+        <w:rPr>
+          <w:i/>
+          <w:sz w:val="20"/>
+          <w:szCs w:val="20"/>
+        </w:rPr>
+        <w:t xml:space="preserve"> </w:t>
+      </w:r>
+      <w:r>
+        <w:rPr>
+          <w:sz w:val="20"/>
+          <w:szCs w:val="20"/>
+        </w:rPr>
+        <w:t>network</w:t>
+      </w:r>
+      <w:r>
+        <w:rPr>
+          <w:sz w:val="20"/>
+          <w:szCs w:val="20"/>
+        </w:rPr>
+        <w:t>, each device tends to gravitate towards and connect to devices with a high number of relationships. The end result is there are a few so-called “hub” devices and a lot of small group devices. The key in discovering a device in a scale-free network is therefore to reach the “hub” device. Hence, going from the random to scale-free network exhibits an average increase of two more hops.</w:t>
+      </w:r>
+    </w:p>
+    <w:p>
+      <w:pPr>
+        <w:ind w:firstLine="270"/>
+        <w:jc w:val="both"/>
+        <w:rPr>
+          <w:sz w:val="20"/>
+          <w:szCs w:val="20"/>
+        </w:rPr>
+      </w:pPr>
+    </w:p>
+    <w:p>
+      <w:pPr>
+        <w:pStyle w:val="Heading5"/>
+        <w:contextualSpacing/>
+        <w:rPr>
+          <w:sz w:val="16"/>
+          <w:szCs w:val="16"/>
+        </w:rPr>
+      </w:pPr>
+      <w:r>
+        <w:rPr>
+          <w:sz w:val="16"/>
+          <w:szCs w:val="16"/>
+        </w:rPr>
+        <w:t>TABLE V</w:t>
+      </w:r>
+    </w:p>
+    <w:p>
+      <w:pPr>
+        <w:pStyle w:val="Heading5"/>
+        <w:contextualSpacing/>
+        <w:rPr>
+          <w:sz w:val="16"/>
+          <w:szCs w:val="16"/>
+        </w:rPr>
+      </w:pPr>
+      <w:r>
+        <w:rPr>
+          <w:sz w:val="16"/>
+          <w:szCs w:val="16"/>
+        </w:rPr>
+        <w:t>Average number of hops in the sc</w:t>
+      </w:r>
+      <w:r>
+        <w:rPr>
+          <w:sz w:val="16"/>
+          <w:szCs w:val="16"/>
+        </w:rPr>
+        <w:t>ale-free network with 20k nodes</w:t>
+      </w:r>
+      <w:r>
+        <w:rPr>
+          <w:sz w:val="16"/>
+          <w:szCs w:val="16"/>
+        </w:rPr>
+        <w:drawing>
+          <wp:inline distT="0" distB="0" distL="0" distR="0" wp14:anchorId="623DF1D9" wp14:editId="7D73F7F5">
+            <wp:extent cx="3195955" cy="1320165"/>
+            <wp:effectExtent l="0" t="0" r="4445" b="0"/>
+            <wp:docPr id="35" name="Picture 35"/>
+            <wp:cNvGraphicFramePr>
+              <a:graphicFrameLocks xmlns:a="http://schemas.openxmlformats.org/drawingml/2006/main" noChangeAspect="1"/>
+            </wp:cNvGraphicFramePr>
+            <a:graphic xmlns:a="http://schemas.openxmlformats.org/drawingml/2006/main">
+              <a:graphicData uri="http://schemas.openxmlformats.org/drawingml/2006/picture">
+                <pic:pic xmlns:pic="http://schemas.openxmlformats.org/drawingml/2006/picture">
+                  <pic:nvPicPr>
+                    <pic:cNvPr id="35" name="Screen Shot 2017-05-19 at 5.06.47 PM.png"/>
+                    <pic:cNvPicPr/>
+                  </pic:nvPicPr>
+                  <pic:blipFill>
+                    <a:blip r:embed="rId18" cstate="print">
+                      <a:extLst>
+                        <a:ext uri="{28A0092B-C50C-407E-A947-70E740481C1C}">
+                          <a14:useLocalDpi xmlns:a14="http://schemas.microsoft.com/office/drawing/2010/main" val="0"/>
+                        </a:ext>
+                      </a:extLst>
+                    </a:blip>
+                    <a:stretch>
+                      <a:fillRect/>
+                    </a:stretch>
+                  </pic:blipFill>
+                  <pic:spPr>
+                    <a:xfrm>
+                      <a:off x="0" y="0"/>
+                      <a:ext cx="3195955" cy="1320165"/>
+                    </a:xfrm>
+                    <a:prstGeom prst="rect">
+                      <a:avLst/>
+                    </a:prstGeom>
+                  </pic:spPr>
+                </pic:pic>
+              </a:graphicData>
+            </a:graphic>
+          </wp:inline>
+        </w:drawing>
+      </w:r>
+      <w:r>
+        <w:rPr>
+          <w:sz w:val="16"/>
+          <w:szCs w:val="16"/>
+        </w:rPr>
+        <w:t xml:space="preserve">  </w:t>
+      </w:r>
+    </w:p>
+    <w:p>
+      <w:pPr>
+        <w:jc w:val="both"/>
+        <w:rPr>
+          <w:sz w:val="20"/>
+          <w:szCs w:val="20"/>
+        </w:rPr>
+      </w:pPr>
+    </w:p>
+    <w:p>
+      <w:pPr>
+        <w:pStyle w:val="Heading5"/>
+        <w:contextualSpacing/>
+        <w:rPr>
+          <w:sz w:val="16"/>
+          <w:szCs w:val="16"/>
+        </w:rPr>
+      </w:pPr>
+      <w:r>
+        <w:rPr>
+          <w:sz w:val="16"/>
+          <w:szCs w:val="16"/>
+        </w:rPr>
+        <w:t>TABLE VI</w:t>
+      </w:r>
+    </w:p>
+    <w:p>
+      <w:pPr>
+        <w:pStyle w:val="Heading5"/>
+        <w:contextualSpacing/>
+      </w:pPr>
+      <w:r>
+        <w:rPr>
+          <w:sz w:val="16"/>
+          <w:szCs w:val="16"/>
+        </w:rPr>
+        <w:t>Average number of hops in the scale-free network with 5</w:t>
+      </w:r>
+      <w:r>
+        <w:rPr>
+          <w:sz w:val="16"/>
+          <w:szCs w:val="16"/>
+        </w:rPr>
+        <w:t>0k nodes</w:t>
+      </w:r>
+      <w:r>
+        <w:drawing>
+          <wp:inline distT="0" distB="0" distL="0" distR="0" wp14:anchorId="6129EA43" wp14:editId="5DE4682D">
+            <wp:extent cx="3195955" cy="1292225"/>
+            <wp:effectExtent l="0" t="0" r="4445" b="3175"/>
+            <wp:docPr id="37" name="Picture 37"/>
+            <wp:cNvGraphicFramePr>
+              <a:graphicFrameLocks xmlns:a="http://schemas.openxmlformats.org/drawingml/2006/main" noChangeAspect="1"/>
+            </wp:cNvGraphicFramePr>
+            <a:graphic xmlns:a="http://schemas.openxmlformats.org/drawingml/2006/main">
+              <a:graphicData uri="http://schemas.openxmlformats.org/drawingml/2006/picture">
+                <pic:pic xmlns:pic="http://schemas.openxmlformats.org/drawingml/2006/picture">
+                  <pic:nvPicPr>
+                    <pic:cNvPr id="37" name="Screen Shot 2017-05-19 at 5.07.07 PM.png"/>
+                    <pic:cNvPicPr/>
+                  </pic:nvPicPr>
+                  <pic:blipFill>
+                    <a:blip r:embed="rId19" cstate="print">
+                      <a:extLst>
+                        <a:ext uri="{28A0092B-C50C-407E-A947-70E740481C1C}">
+                          <a14:useLocalDpi xmlns:a14="http://schemas.microsoft.com/office/drawing/2010/main" val="0"/>
+                        </a:ext>
+                      </a:extLst>
+                    </a:blip>
+                    <a:stretch>
+                      <a:fillRect/>
+                    </a:stretch>
+                  </pic:blipFill>
+                  <pic:spPr>
+                    <a:xfrm>
+                      <a:off x="0" y="0"/>
+                      <a:ext cx="3195955" cy="1292225"/>
+                    </a:xfrm>
+                    <a:prstGeom prst="rect">
+                      <a:avLst/>
+                    </a:prstGeom>
+                  </pic:spPr>
+                </pic:pic>
+              </a:graphicData>
+            </a:graphic>
+          </wp:inline>
+        </w:drawing>
+      </w:r>
+    </w:p>
+    <w:p>
+      <w:pPr>
+        <w:jc w:val="both"/>
+        <w:rPr>
+          <w:sz w:val="20"/>
+          <w:szCs w:val="20"/>
+        </w:rPr>
+      </w:pPr>
+    </w:p>
+    <w:p>
+      <w:pPr>
+        <w:jc w:val="both"/>
+        <w:rPr>
+          <w:sz w:val="20"/>
+          <w:szCs w:val="20"/>
+        </w:rPr>
+      </w:pPr>
+      <w:r>
+        <w:rPr>
+          <w:sz w:val="20"/>
+          <w:szCs w:val="20"/>
+        </w:rPr>
+        <w:tab/>
+        <w:t>Table VI</w:t>
+      </w:r>
+      <w:r>
+        <w:rPr>
+          <w:sz w:val="20"/>
+          <w:szCs w:val="20"/>
+        </w:rPr>
+        <w:t>I</w:t>
+      </w:r>
+      <w:r>
+        <w:rPr>
+          <w:sz w:val="20"/>
+          <w:szCs w:val="20"/>
+        </w:rPr>
+        <w:t xml:space="preserve"> and Table VII</w:t>
+      </w:r>
+      <w:r>
+        <w:rPr>
+          <w:sz w:val="20"/>
+          <w:szCs w:val="20"/>
+        </w:rPr>
+        <w:t>I</w:t>
+      </w:r>
+      <w:r>
+        <w:rPr>
+          <w:sz w:val="20"/>
+          <w:szCs w:val="20"/>
+        </w:rPr>
+        <w:t xml:space="preserve"> shows the average latency in the scale-free network with 20k and 50k nodes. They are higher than the average latencies in the randomize</w:t>
+      </w:r>
+      <w:r>
+        <w:rPr>
+          <w:sz w:val="20"/>
+          <w:szCs w:val="20"/>
+        </w:rPr>
+        <w:t xml:space="preserve">d network. The main reason is that </w:t>
+      </w:r>
+      <w:r>
+        <w:rPr>
+          <w:sz w:val="20"/>
+          <w:szCs w:val="20"/>
+        </w:rPr>
+        <w:t>the scale-free network follows a power law. Thus, most nodes have very few connections and very few have many connections. For a given</w:t>
+      </w:r>
+      <w:r>
+        <w:rPr>
+          <w:sz w:val="20"/>
+          <w:szCs w:val="20"/>
+        </w:rPr>
+        <w:t xml:space="preserve"> non-popular</w:t>
+      </w:r>
+      <w:r>
+        <w:rPr>
+          <w:sz w:val="20"/>
+          <w:szCs w:val="20"/>
+        </w:rPr>
+        <w:t xml:space="preserve"> node, it might have to search many unpopular nodes until it finds a popular node that knows a node with the desired feature.</w:t>
+      </w:r>
+      <w:r>
+        <w:rPr>
+          <w:sz w:val="20"/>
+          <w:szCs w:val="20"/>
+        </w:rPr>
+        <w:t xml:space="preserve"> </w:t>
+      </w:r>
+    </w:p>
+    <w:p>
+      <w:pPr>
+        <w:jc w:val="both"/>
+        <w:rPr>
+          <w:sz w:val="20"/>
+          <w:szCs w:val="20"/>
+        </w:rPr>
+      </w:pPr>
+    </w:p>
+    <w:p>
+      <w:pPr>
+        <w:pStyle w:val="Heading5"/>
+        <w:contextualSpacing/>
+        <w:rPr>
+          <w:sz w:val="16"/>
+          <w:szCs w:val="16"/>
+        </w:rPr>
+      </w:pPr>
+      <w:r>
+        <w:rPr>
+          <w:sz w:val="16"/>
+          <w:szCs w:val="16"/>
+        </w:rPr>
+        <w:t>TABLE VI</w:t>
+      </w:r>
+      <w:r>
+        <w:rPr>
+          <w:sz w:val="16"/>
+          <w:szCs w:val="16"/>
+        </w:rPr>
+        <w:t>I</w:t>
+      </w:r>
+    </w:p>
+    <w:p>
+      <w:pPr>
+        <w:pStyle w:val="Heading5"/>
+        <w:contextualSpacing/>
+        <w:rPr>
+          <w:sz w:val="16"/>
+          <w:szCs w:val="16"/>
+        </w:rPr>
+      </w:pPr>
+      <w:r>
+        <w:rPr>
+          <w:sz w:val="16"/>
+          <w:szCs w:val="16"/>
+        </w:rPr>
+        <w:t>Average latency</w:t>
+      </w:r>
+      <w:r>
+        <w:rPr>
+          <w:sz w:val="16"/>
+          <w:szCs w:val="16"/>
+        </w:rPr>
+        <w:t xml:space="preserve"> i</w:t>
+      </w:r>
+      <w:r>
+        <w:rPr>
+          <w:sz w:val="16"/>
+          <w:szCs w:val="16"/>
+        </w:rPr>
+        <w:t>n the scale-free network with 20k nodes</w:t>
+      </w:r>
+    </w:p>
+    <w:p>
+      <w:pPr>
+        <w:jc w:val="both"/>
+        <w:rPr>
+          <w:sz w:val="20"/>
+          <w:szCs w:val="20"/>
+        </w:rPr>
+      </w:pPr>
+    </w:p>
+    <w:p>
+      <w:pPr>
+        <w:jc w:val="both"/>
+        <w:rPr>
+          <w:sz w:val="20"/>
+          <w:szCs w:val="20"/>
+        </w:rPr>
+      </w:pPr>
+      <w:r>
+        <w:rPr>
+          <w:rFonts w:eastAsia="Times New Roman"/>
+          <w:noProof/>
+          <w:sz w:val="20"/>
+          <w:szCs w:val="20"/>
+        </w:rPr>
+        <w:drawing>
+          <wp:inline distT="0" distB="0" distL="0" distR="0" wp14:anchorId="4936ED94" wp14:editId="1428EB50">
             <wp:extent cx="3195955" cy="1436370"/>
-            <wp:effectExtent l="0" t="0" r="4445" b="11430"/>
+            <wp:effectExtent l="0" t="0" r="4445" b="0"/>
             <wp:docPr id="3" name="Picture 3"/>
             <wp:cNvGraphicFramePr>
               <a:graphicFrameLocks xmlns:a="http://schemas.openxmlformats.org/drawingml/2006/main" noChangeAspect="1"/>
@@ -7377,7 +8051,7 @@
                     <pic:cNvPicPr/>
                   </pic:nvPicPr>
                   <pic:blipFill>
-                    <a:blip r:embed="rId17" cstate="print">
+                    <a:blip r:embed="rId20" cstate="print">
                       <a:extLst>
                         <a:ext uri="{28A0092B-C50C-407E-A947-70E740481C1C}">
                           <a14:useLocalDpi xmlns:a14="http://schemas.microsoft.com/office/drawing/2010/main" val="0"/>
@@ -7406,6 +8080,15 @@
     </w:p>
     <w:p>
       <w:pPr>
+        <w:jc w:val="both"/>
+        <w:rPr>
+          <w:sz w:val="20"/>
+          <w:szCs w:val="20"/>
+        </w:rPr>
+      </w:pPr>
+    </w:p>
+    <w:p>
+      <w:pPr>
         <w:pStyle w:val="Heading5"/>
         <w:contextualSpacing/>
         <w:rPr>
@@ -7413,6 +8096,20 @@
           <w:szCs w:val="16"/>
         </w:rPr>
       </w:pPr>
+      <w:r>
+        <w:rPr>
+          <w:sz w:val="16"/>
+          <w:szCs w:val="16"/>
+        </w:rPr>
+        <w:t>TABLE VII</w:t>
+      </w:r>
+      <w:r>
+        <w:rPr>
+          <w:sz w:val="16"/>
+          <w:szCs w:val="16"/>
+        </w:rPr>
+        <w:t>I</w:t>
+      </w:r>
     </w:p>
     <w:p>
       <w:pPr>
@@ -7428,172 +8125,37 @@
           <w:sz w:val="16"/>
           <w:szCs w:val="16"/>
         </w:rPr>
-        <w:t>TABLE IV</w:t>
-      </w:r>
-    </w:p>
-    <w:p>
-      <w:pPr>
-        <w:pStyle w:val="Heading5"/>
-        <w:contextualSpacing/>
-        <w:jc w:val="left"/>
+        <w:t>Average latency</w:t>
+      </w:r>
+      <w:r>
         <w:rPr>
           <w:sz w:val="16"/>
           <w:szCs w:val="16"/>
         </w:rPr>
-      </w:pPr>
+        <w:t xml:space="preserve"> i</w:t>
+      </w:r>
       <w:r>
         <w:rPr>
           <w:sz w:val="16"/>
           <w:szCs w:val="16"/>
         </w:rPr>
-        <w:t>Average latency</w:t>
-      </w:r>
-      <w:r>
-        <w:rPr>
-          <w:sz w:val="16"/>
-          <w:szCs w:val="16"/>
-        </w:rPr>
-        <w:t xml:space="preserve"> i</w:t>
-      </w:r>
-      <w:r>
-        <w:rPr>
-          <w:sz w:val="16"/>
-          <w:szCs w:val="16"/>
-        </w:rPr>
-        <w:t>n the randomized network with 50k</w:t>
-      </w:r>
-      <w:r>
-        <w:rPr>
-          <w:sz w:val="16"/>
-          <w:szCs w:val="16"/>
-        </w:rPr>
-        <w:t xml:space="preserve"> nodes</w:t>
+        <w:t>n the scale-free network with 50k nodes</w:t>
       </w:r>
     </w:p>
     <w:p>
       <w:pPr>
         <w:jc w:val="both"/>
         <w:rPr>
-          <w:rFonts w:eastAsia="Times New Roman"/>
-          <w:sz w:val="20"/>
-          <w:szCs w:val="20"/>
-        </w:rPr>
-      </w:pPr>
-      <w:r>
-        <w:rPr>
-          <w:rFonts w:eastAsia="Times New Roman"/>
+          <w:sz w:val="20"/>
+          <w:szCs w:val="20"/>
+        </w:rPr>
+      </w:pPr>
+      <w:r>
+        <w:rPr>
           <w:noProof/>
-          <w:sz w:val="20"/>
-          <w:szCs w:val="20"/>
         </w:rPr>
         <w:drawing>
-          <wp:inline distT="0" distB="0" distL="0" distR="0" wp14:anchorId="51CB76A9" wp14:editId="1D52E46D">
-            <wp:extent cx="3195955" cy="1458595"/>
-            <wp:effectExtent l="0" t="0" r="4445" b="0"/>
-            <wp:docPr id="39" name="Picture 39"/>
-            <wp:cNvGraphicFramePr>
-              <a:graphicFrameLocks xmlns:a="http://schemas.openxmlformats.org/drawingml/2006/main" noChangeAspect="1"/>
-            </wp:cNvGraphicFramePr>
-            <a:graphic xmlns:a="http://schemas.openxmlformats.org/drawingml/2006/main">
-              <a:graphicData uri="http://schemas.openxmlformats.org/drawingml/2006/picture">
-                <pic:pic xmlns:pic="http://schemas.openxmlformats.org/drawingml/2006/picture">
-                  <pic:nvPicPr>
-                    <pic:cNvPr id="39" name="Screen Shot 2017-05-19 at 10.46.28 PM.png"/>
-                    <pic:cNvPicPr/>
-                  </pic:nvPicPr>
-                  <pic:blipFill>
-                    <a:blip r:embed="rId18" cstate="print">
-                      <a:extLst>
-                        <a:ext uri="{28A0092B-C50C-407E-A947-70E740481C1C}">
-                          <a14:useLocalDpi xmlns:a14="http://schemas.microsoft.com/office/drawing/2010/main" val="0"/>
-                        </a:ext>
-                      </a:extLst>
-                    </a:blip>
-                    <a:stretch>
-                      <a:fillRect/>
-                    </a:stretch>
-                  </pic:blipFill>
-                  <pic:spPr>
-                    <a:xfrm>
-                      <a:off x="0" y="0"/>
-                      <a:ext cx="3195955" cy="1458595"/>
-                    </a:xfrm>
-                    <a:prstGeom prst="rect">
-                      <a:avLst/>
-                    </a:prstGeom>
-                  </pic:spPr>
-                </pic:pic>
-              </a:graphicData>
-            </a:graphic>
-          </wp:inline>
-        </w:drawing>
-      </w:r>
-    </w:p>
-    <w:p>
-      <w:pPr>
-        <w:jc w:val="both"/>
-        <w:rPr>
-          <w:rFonts w:eastAsia="Times New Roman"/>
-          <w:sz w:val="20"/>
-          <w:szCs w:val="20"/>
-        </w:rPr>
-      </w:pPr>
-    </w:p>
-    <w:p>
-      <w:pPr>
-        <w:pStyle w:val="Heading5"/>
-        <w:contextualSpacing/>
-        <w:jc w:val="left"/>
-        <w:rPr>
-          <w:sz w:val="16"/>
-          <w:szCs w:val="16"/>
-        </w:rPr>
-      </w:pPr>
-      <w:r>
-        <w:rPr>
-          <w:sz w:val="16"/>
-          <w:szCs w:val="16"/>
-        </w:rPr>
-        <w:lastRenderedPageBreak/>
-        <w:t>Average latency</w:t>
-      </w:r>
-      <w:r>
-        <w:rPr>
-          <w:sz w:val="16"/>
-          <w:szCs w:val="16"/>
-        </w:rPr>
-        <w:t xml:space="preserve"> i</w:t>
-      </w:r>
-      <w:r>
-        <w:rPr>
-          <w:sz w:val="16"/>
-          <w:szCs w:val="16"/>
-        </w:rPr>
-        <w:t>n the</w:t>
-      </w:r>
-      <w:r>
-        <w:rPr>
-          <w:sz w:val="16"/>
-          <w:szCs w:val="16"/>
-        </w:rPr>
-        <w:t xml:space="preserve"> scale-free</w:t>
-      </w:r>
-      <w:r>
-        <w:rPr>
-          <w:sz w:val="16"/>
-          <w:szCs w:val="16"/>
-        </w:rPr>
-        <w:t xml:space="preserve"> network with 50k nodes</w:t>
-      </w:r>
-    </w:p>
-    <w:p>
-      <w:bookmarkStart w:id="0" w:name="_GoBack"/>
-      <w:r>
-        <w:rPr>
-          <w:noProof/>
-        </w:rPr>
-        <w:drawing>
-          <wp:inline distT="0" distB="0" distL="0" distR="0" wp14:anchorId="06AB04E8" wp14:editId="0EC717ED">
+          <wp:inline distT="0" distB="0" distL="0" distR="0" wp14:anchorId="1A93EDFF" wp14:editId="0C22AF31">
             <wp:extent cx="3195955" cy="1431925"/>
             <wp:effectExtent l="0" t="0" r="4445" b="0"/>
             <wp:docPr id="4" name="Picture 4"/>
@@ -7608,7 +8170,7 @@
                     <pic:cNvPicPr/>
                   </pic:nvPicPr>
                   <pic:blipFill>
-                    <a:blip r:embed="rId19" cstate="print">
+                    <a:blip r:embed="rId21" cstate="print">
                       <a:extLst>
                         <a:ext uri="{28A0092B-C50C-407E-A947-70E740481C1C}">
                           <a14:useLocalDpi xmlns:a14="http://schemas.microsoft.com/office/drawing/2010/main" val="0"/>
@@ -7634,13 +8196,11 @@
           </wp:inline>
         </w:drawing>
       </w:r>
-      <w:bookmarkEnd w:id="0"/>
     </w:p>
     <w:p>
       <w:pPr>
         <w:jc w:val="both"/>
         <w:rPr>
-          <w:rFonts w:eastAsia="Times New Roman"/>
           <w:sz w:val="20"/>
           <w:szCs w:val="20"/>
         </w:rPr>
@@ -7650,29 +8210,16 @@
       <w:pPr>
         <w:jc w:val="both"/>
         <w:rPr>
-          <w:noProof/>
-          <w:sz w:val="16"/>
-          <w:szCs w:val="16"/>
-        </w:rPr>
-      </w:pPr>
-      <w:r>
-        <w:rPr>
-          <w:noProof/>
-          <w:sz w:val="20"/>
-          <w:szCs w:val="20"/>
-        </w:rPr>
-        <w:t xml:space="preserve"> </w:t>
-      </w:r>
-    </w:p>
-    <w:p>
-      <w:pPr>
-        <w:pStyle w:val="Heading2"/>
-      </w:pPr>
-      <w:r>
-        <w:t>Avera</w:t>
-      </w:r>
-      <w:r>
-        <w:t>ge Device “Hops” in Scale-Free Network</w:t>
+          <w:sz w:val="20"/>
+          <w:szCs w:val="20"/>
+        </w:rPr>
+      </w:pPr>
+      <w:r>
+        <w:rPr>
+          <w:sz w:val="20"/>
+          <w:szCs w:val="20"/>
+        </w:rPr>
+        <w:t xml:space="preserve">    </w:t>
       </w:r>
     </w:p>
     <w:p>
@@ -7689,56 +8236,6 @@
           <w:sz w:val="20"/>
           <w:szCs w:val="20"/>
         </w:rPr>
-        <w:t>As seen in Table V and Table VI, t</w:t>
-      </w:r>
-      <w:r>
-        <w:rPr>
-          <w:sz w:val="20"/>
-          <w:szCs w:val="20"/>
-        </w:rPr>
-        <w:t>he average numbers of hops</w:t>
-      </w:r>
-      <w:r>
-        <w:rPr>
-          <w:sz w:val="20"/>
-          <w:szCs w:val="20"/>
-        </w:rPr>
-        <w:t xml:space="preserve"> in the</w:t>
-      </w:r>
-      <w:r>
-        <w:rPr>
-          <w:sz w:val="20"/>
-          <w:szCs w:val="20"/>
-        </w:rPr>
-        <w:t xml:space="preserve"> scale-free network increased from four to six nodes, but the general idea rema</w:t>
-      </w:r>
-      <w:r>
-        <w:rPr>
-          <w:sz w:val="20"/>
-          <w:szCs w:val="20"/>
-        </w:rPr>
-        <w:t xml:space="preserve">ins the same. Some </w:t>
-      </w:r>
-      <w:r>
-        <w:rPr>
-          <w:sz w:val="20"/>
-          <w:szCs w:val="20"/>
-        </w:rPr>
-        <w:t xml:space="preserve">device A is only separated a by small number devices to some another device B. The difference between the two networks is probably the result of how the group or clusters of nodes are formed. In the random network, each group size is from a fixed range and each device has an equal chance of being part of any group. However, in the </w:t>
-      </w:r>
-      <w:r>
-        <w:rPr>
-          <w:sz w:val="20"/>
-          <w:szCs w:val="20"/>
-        </w:rPr>
-        <w:t>scale-free</w:t>
-      </w:r>
-      <w:r>
-        <w:rPr>
-          <w:i/>
-          <w:sz w:val="20"/>
-          <w:szCs w:val="20"/>
-        </w:rPr>
         <w:t xml:space="preserve"> </w:t>
       </w:r>
       <w:r>
@@ -7746,19 +8243,18 @@
           <w:sz w:val="20"/>
           <w:szCs w:val="20"/>
         </w:rPr>
-        <w:t>network</w:t>
-      </w:r>
-      <w:r>
-        <w:rPr>
-          <w:sz w:val="20"/>
-          <w:szCs w:val="20"/>
-        </w:rPr>
-        <w:t>, each device tends to gravitate towards and connect to devices with a high number of relationships. The end result is there are a few so-called “hub” devices and a lot of small group devices. The key in discovering a device in a scale-free network is therefore to reach the “hub” device. Hence, going from the random to scale-free network exhibits an average increase of two more hops.</w:t>
-      </w:r>
-    </w:p>
-    <w:p>
-      <w:pPr>
-        <w:ind w:firstLine="270"/>
+        <w:t>Fig. 7</w:t>
+      </w:r>
+      <w:r>
+        <w:rPr>
+          <w:sz w:val="20"/>
+          <w:szCs w:val="20"/>
+        </w:rPr>
+        <w:t xml:space="preserve"> displays a count of the number of devices that make X hops to reach to their discovered device in a scale-free network. It is interesting because it confirms passed research done on human social network in that any one person, or device, in the world is only separated by a few other persons, or devices. This is commonly referred to as six degrees of separation.  If a device isn’t discovered in a few hops, then the probability that a search is unsuccessful increases dramatically. Successful searches tend to exhibit similar number of hops and latency. We concluded that unsuccessful searches are result of devices that are relatively isolated from other devices. Thus, they were more likely to violate the time to live limit. Successful searches tend to involve devices that are more clustered together.</w:t>
+      </w:r>
+    </w:p>
+    <w:p>
+      <w:pPr>
         <w:jc w:val="both"/>
         <w:rPr>
           <w:sz w:val="20"/>
@@ -7767,250 +8263,11 @@
       </w:pPr>
     </w:p>
     <w:p>
-      <w:pPr>
-        <w:pStyle w:val="Heading5"/>
-        <w:contextualSpacing/>
-        <w:rPr>
-          <w:sz w:val="16"/>
-          <w:szCs w:val="16"/>
-        </w:rPr>
-      </w:pPr>
-      <w:r>
-        <w:rPr>
-          <w:sz w:val="16"/>
-          <w:szCs w:val="16"/>
-        </w:rPr>
-        <w:t>TABLE V</w:t>
-      </w:r>
-    </w:p>
-    <w:p>
-      <w:pPr>
-        <w:pStyle w:val="Heading5"/>
-        <w:contextualSpacing/>
-        <w:rPr>
-          <w:sz w:val="16"/>
-          <w:szCs w:val="16"/>
-        </w:rPr>
-      </w:pPr>
-      <w:r>
-        <w:rPr>
-          <w:sz w:val="16"/>
-          <w:szCs w:val="16"/>
-        </w:rPr>
-        <w:t>Average number of hops in the sc</w:t>
-      </w:r>
-      <w:r>
-        <w:rPr>
-          <w:sz w:val="16"/>
-          <w:szCs w:val="16"/>
-        </w:rPr>
-        <w:t>ale-free network with 20k nodes</w:t>
-      </w:r>
-      <w:r>
-        <w:rPr>
-          <w:sz w:val="16"/>
-          <w:szCs w:val="16"/>
-        </w:rPr>
-        <w:drawing>
-          <wp:inline distT="0" distB="0" distL="0" distR="0" wp14:anchorId="623DF1D9" wp14:editId="7D73F7F5">
-            <wp:extent cx="3195955" cy="1320165"/>
-            <wp:effectExtent l="0" t="0" r="4445" b="0"/>
-            <wp:docPr id="35" name="Picture 35"/>
-            <wp:cNvGraphicFramePr>
-              <a:graphicFrameLocks xmlns:a="http://schemas.openxmlformats.org/drawingml/2006/main" noChangeAspect="1"/>
-            </wp:cNvGraphicFramePr>
-            <a:graphic xmlns:a="http://schemas.openxmlformats.org/drawingml/2006/main">
-              <a:graphicData uri="http://schemas.openxmlformats.org/drawingml/2006/picture">
-                <pic:pic xmlns:pic="http://schemas.openxmlformats.org/drawingml/2006/picture">
-                  <pic:nvPicPr>
-                    <pic:cNvPr id="35" name="Screen Shot 2017-05-19 at 5.06.47 PM.png"/>
-                    <pic:cNvPicPr/>
-                  </pic:nvPicPr>
-                  <pic:blipFill>
-                    <a:blip r:embed="rId20" cstate="print">
-                      <a:extLst>
-                        <a:ext uri="{28A0092B-C50C-407E-A947-70E740481C1C}">
-                          <a14:useLocalDpi xmlns:a14="http://schemas.microsoft.com/office/drawing/2010/main" val="0"/>
-                        </a:ext>
-                      </a:extLst>
-                    </a:blip>
-                    <a:stretch>
-                      <a:fillRect/>
-                    </a:stretch>
-                  </pic:blipFill>
-                  <pic:spPr>
-                    <a:xfrm>
-                      <a:off x="0" y="0"/>
-                      <a:ext cx="3195955" cy="1320165"/>
-                    </a:xfrm>
-                    <a:prstGeom prst="rect">
-                      <a:avLst/>
-                    </a:prstGeom>
-                  </pic:spPr>
-                </pic:pic>
-              </a:graphicData>
-            </a:graphic>
-          </wp:inline>
-        </w:drawing>
-      </w:r>
-      <w:r>
-        <w:rPr>
-          <w:sz w:val="16"/>
-          <w:szCs w:val="16"/>
-        </w:rPr>
-        <w:t xml:space="preserve">  </w:t>
-      </w:r>
-    </w:p>
-    <w:p>
-      <w:pPr>
-        <w:jc w:val="both"/>
-        <w:rPr>
-          <w:sz w:val="20"/>
-          <w:szCs w:val="20"/>
-        </w:rPr>
-      </w:pPr>
-    </w:p>
-    <w:p>
-      <w:pPr>
-        <w:pStyle w:val="Heading5"/>
-        <w:contextualSpacing/>
-        <w:rPr>
-          <w:sz w:val="16"/>
-          <w:szCs w:val="16"/>
-        </w:rPr>
-      </w:pPr>
-      <w:r>
-        <w:rPr>
-          <w:sz w:val="16"/>
-          <w:szCs w:val="16"/>
-        </w:rPr>
-        <w:t>TABLE VI</w:t>
-      </w:r>
-    </w:p>
-    <w:p>
-      <w:pPr>
-        <w:pStyle w:val="Heading5"/>
-        <w:contextualSpacing/>
-      </w:pPr>
-      <w:r>
-        <w:rPr>
-          <w:sz w:val="16"/>
-          <w:szCs w:val="16"/>
-        </w:rPr>
-        <w:t>Average number of hops in the scale-free network with 5</w:t>
-      </w:r>
-      <w:r>
-        <w:rPr>
-          <w:sz w:val="16"/>
-          <w:szCs w:val="16"/>
-        </w:rPr>
-        <w:t>0k nodes</w:t>
-      </w:r>
-      <w:r>
-        <w:drawing>
-          <wp:inline distT="0" distB="0" distL="0" distR="0" wp14:anchorId="6129EA43" wp14:editId="5DE4682D">
-            <wp:extent cx="3195955" cy="1292225"/>
-            <wp:effectExtent l="0" t="0" r="4445" b="3175"/>
-            <wp:docPr id="37" name="Picture 37"/>
-            <wp:cNvGraphicFramePr>
-              <a:graphicFrameLocks xmlns:a="http://schemas.openxmlformats.org/drawingml/2006/main" noChangeAspect="1"/>
-            </wp:cNvGraphicFramePr>
-            <a:graphic xmlns:a="http://schemas.openxmlformats.org/drawingml/2006/main">
-              <a:graphicData uri="http://schemas.openxmlformats.org/drawingml/2006/picture">
-                <pic:pic xmlns:pic="http://schemas.openxmlformats.org/drawingml/2006/picture">
-                  <pic:nvPicPr>
-                    <pic:cNvPr id="37" name="Screen Shot 2017-05-19 at 5.07.07 PM.png"/>
-                    <pic:cNvPicPr/>
-                  </pic:nvPicPr>
-                  <pic:blipFill>
-                    <a:blip r:embed="rId21" cstate="print">
-                      <a:extLst>
-                        <a:ext uri="{28A0092B-C50C-407E-A947-70E740481C1C}">
-                          <a14:useLocalDpi xmlns:a14="http://schemas.microsoft.com/office/drawing/2010/main" val="0"/>
-                        </a:ext>
-                      </a:extLst>
-                    </a:blip>
-                    <a:stretch>
-                      <a:fillRect/>
-                    </a:stretch>
-                  </pic:blipFill>
-                  <pic:spPr>
-                    <a:xfrm>
-                      <a:off x="0" y="0"/>
-                      <a:ext cx="3195955" cy="1292225"/>
-                    </a:xfrm>
-                    <a:prstGeom prst="rect">
-                      <a:avLst/>
-                    </a:prstGeom>
-                  </pic:spPr>
-                </pic:pic>
-              </a:graphicData>
-            </a:graphic>
-          </wp:inline>
-        </w:drawing>
-      </w:r>
-    </w:p>
-    <w:p>
-      <w:pPr>
-        <w:jc w:val="both"/>
-        <w:rPr>
-          <w:sz w:val="20"/>
-          <w:szCs w:val="20"/>
-        </w:rPr>
-      </w:pPr>
-    </w:p>
-    <w:p>
-      <w:pPr>
-        <w:jc w:val="both"/>
-        <w:rPr>
-          <w:sz w:val="20"/>
-          <w:szCs w:val="20"/>
-        </w:rPr>
-      </w:pPr>
-      <w:r>
-        <w:rPr>
-          <w:sz w:val="20"/>
-          <w:szCs w:val="20"/>
-        </w:rPr>
-        <w:t xml:space="preserve">     </w:t>
-      </w:r>
-      <w:r>
-        <w:rPr>
-          <w:sz w:val="20"/>
-          <w:szCs w:val="20"/>
-        </w:rPr>
-        <w:t>Fig. 7</w:t>
-      </w:r>
-      <w:r>
-        <w:rPr>
-          <w:sz w:val="20"/>
-          <w:szCs w:val="20"/>
-        </w:rPr>
-        <w:t xml:space="preserve"> displays a count of the number of devices that make X hops to reach to their discovered device in a scale-free </w:t>
-      </w:r>
-      <w:r>
-        <w:rPr>
-          <w:sz w:val="20"/>
-          <w:szCs w:val="20"/>
+      <w:r>
+        <w:rPr>
+          <w:noProof/>
         </w:rPr>
         <w:lastRenderedPageBreak/>
-        <w:t>network. It is interesting because it confirms passed research done on human social network in that any one person, or device, in the world is only separated by a few other persons, or devices. This is commonly referred to as six degrees of separation.  If a device isn’t discovered in a few hops, then the probability that a search is unsuccessful increases dramatically. Successful searches tend to exhibit similar number of hops and latency. We concluded that unsuccessful searches are result of devices that are relatively isolated from other devices. Thus, they were more likely to violate the time to live limit. Successful searches tend to involve devices that are more clustered together.</w:t>
-      </w:r>
-    </w:p>
-    <w:p>
-      <w:pPr>
-        <w:jc w:val="both"/>
-        <w:rPr>
-          <w:sz w:val="20"/>
-          <w:szCs w:val="20"/>
-        </w:rPr>
-      </w:pPr>
-    </w:p>
-    <w:p>
-      <w:r>
-        <w:rPr>
-          <w:noProof/>
-        </w:rPr>
         <w:drawing>
           <wp:inline distT="0" distB="0" distL="0" distR="0" wp14:anchorId="679072A5" wp14:editId="51757CF6">
             <wp:extent cx="3195955" cy="1922145"/>
@@ -8536,7 +8793,6 @@
         <w:pStyle w:val="Heading1"/>
       </w:pPr>
       <w:r>
-        <w:lastRenderedPageBreak/>
         <w:t>C</w:t>
       </w:r>
       <w:r>
@@ -8691,7 +8947,16 @@
           <w:sz w:val="20"/>
           <w:szCs w:val="20"/>
         </w:rPr>
-        <w:t xml:space="preserve"> of the relationship</w:t>
+        <w:t xml:space="preserve"> of the rel</w:t>
+      </w:r>
+      <w:bookmarkStart w:id="1" w:name="_GoBack"/>
+      <w:bookmarkEnd w:id="1"/>
+      <w:r>
+        <w:rPr>
+          <w:sz w:val="20"/>
+          <w:szCs w:val="20"/>
+        </w:rPr>
+        <w:t>ationship</w:t>
       </w:r>
       <w:r>
         <w:rPr>
@@ -8840,7 +9105,14 @@
           <w:sz w:val="20"/>
           <w:szCs w:val="20"/>
         </w:rPr>
-        <w:t>performance increases</w:t>
+        <w:t xml:space="preserve">performance </w:t>
+      </w:r>
+      <w:r>
+        <w:rPr>
+          <w:sz w:val="20"/>
+          <w:szCs w:val="20"/>
+        </w:rPr>
+        <w:t>increases</w:t>
       </w:r>
       <w:r>
         <w:rPr>
@@ -9064,7 +9336,6 @@
           <w:sz w:val="20"/>
           <w:szCs w:val="20"/>
         </w:rPr>
-        <w:lastRenderedPageBreak/>
         <w:t xml:space="preserve">devices in the </w:t>
       </w:r>
       <w:r>
@@ -9343,12 +9614,248 @@
     <w:p>
       <w:pPr>
         <w:pStyle w:val="references"/>
+      </w:pPr>
+      <w:r>
+        <w:rPr>
+          <w:rStyle w:val="HTMLCite"/>
+          <w:i w:val="0"/>
+        </w:rPr>
+        <w:t>D. J. Watts and Steven Strogatz</w:t>
+      </w:r>
+      <w:r>
+        <w:t>, “</w:t>
+      </w:r>
+      <w:r>
+        <w:t>Collective dynamics of ‘small-world’ networks,” Nature</w:t>
+      </w:r>
+      <w:r>
+        <w:t>,</w:t>
+      </w:r>
+      <w:r>
+        <w:t xml:space="preserve"> 393(6684), 440-442</w:t>
+      </w:r>
+      <w:r>
+        <w:t>.</w:t>
+      </w:r>
+    </w:p>
+    <w:p>
+      <w:pPr>
+        <w:pStyle w:val="references"/>
         <w:numPr>
           <w:ilvl w:val="0"/>
           <w:numId w:val="0"/>
         </w:numPr>
         <w:ind w:left="360" w:hanging="360"/>
-        <w:jc w:val="left"/>
+      </w:pPr>
+    </w:p>
+    <w:p>
+      <w:pPr>
+        <w:pStyle w:val="references"/>
+        <w:numPr>
+          <w:ilvl w:val="0"/>
+          <w:numId w:val="0"/>
+        </w:numPr>
+        <w:ind w:left="360" w:hanging="360"/>
+      </w:pPr>
+    </w:p>
+    <w:p>
+      <w:pPr>
+        <w:pStyle w:val="references"/>
+        <w:numPr>
+          <w:ilvl w:val="0"/>
+          <w:numId w:val="0"/>
+        </w:numPr>
+        <w:ind w:left="360" w:hanging="360"/>
+      </w:pPr>
+    </w:p>
+    <w:p>
+      <w:pPr>
+        <w:pStyle w:val="references"/>
+        <w:numPr>
+          <w:ilvl w:val="0"/>
+          <w:numId w:val="0"/>
+        </w:numPr>
+        <w:ind w:left="360" w:hanging="360"/>
+      </w:pPr>
+    </w:p>
+    <w:p>
+      <w:pPr>
+        <w:pStyle w:val="references"/>
+        <w:numPr>
+          <w:ilvl w:val="0"/>
+          <w:numId w:val="0"/>
+        </w:numPr>
+        <w:ind w:left="360" w:hanging="360"/>
+      </w:pPr>
+    </w:p>
+    <w:p>
+      <w:pPr>
+        <w:pStyle w:val="references"/>
+        <w:numPr>
+          <w:ilvl w:val="0"/>
+          <w:numId w:val="0"/>
+        </w:numPr>
+        <w:ind w:left="360" w:hanging="360"/>
+      </w:pPr>
+    </w:p>
+    <w:p>
+      <w:pPr>
+        <w:pStyle w:val="references"/>
+        <w:numPr>
+          <w:ilvl w:val="0"/>
+          <w:numId w:val="0"/>
+        </w:numPr>
+        <w:ind w:left="360" w:hanging="360"/>
+      </w:pPr>
+    </w:p>
+    <w:p>
+      <w:pPr>
+        <w:pStyle w:val="references"/>
+        <w:numPr>
+          <w:ilvl w:val="0"/>
+          <w:numId w:val="0"/>
+        </w:numPr>
+        <w:ind w:left="360" w:hanging="360"/>
+      </w:pPr>
+    </w:p>
+    <w:p>
+      <w:pPr>
+        <w:pStyle w:val="references"/>
+        <w:numPr>
+          <w:ilvl w:val="0"/>
+          <w:numId w:val="0"/>
+        </w:numPr>
+        <w:ind w:left="360" w:hanging="360"/>
+      </w:pPr>
+    </w:p>
+    <w:p>
+      <w:pPr>
+        <w:pStyle w:val="references"/>
+        <w:numPr>
+          <w:ilvl w:val="0"/>
+          <w:numId w:val="0"/>
+        </w:numPr>
+        <w:ind w:left="360" w:hanging="360"/>
+      </w:pPr>
+    </w:p>
+    <w:p>
+      <w:pPr>
+        <w:pStyle w:val="references"/>
+        <w:numPr>
+          <w:ilvl w:val="0"/>
+          <w:numId w:val="0"/>
+        </w:numPr>
+        <w:ind w:left="360" w:hanging="360"/>
+      </w:pPr>
+    </w:p>
+    <w:p>
+      <w:pPr>
+        <w:pStyle w:val="references"/>
+        <w:numPr>
+          <w:ilvl w:val="0"/>
+          <w:numId w:val="0"/>
+        </w:numPr>
+        <w:ind w:left="360" w:hanging="360"/>
+      </w:pPr>
+    </w:p>
+    <w:p>
+      <w:pPr>
+        <w:pStyle w:val="references"/>
+        <w:numPr>
+          <w:ilvl w:val="0"/>
+          <w:numId w:val="0"/>
+        </w:numPr>
+        <w:ind w:left="360" w:hanging="360"/>
+      </w:pPr>
+    </w:p>
+    <w:p>
+      <w:pPr>
+        <w:pStyle w:val="references"/>
+        <w:numPr>
+          <w:ilvl w:val="0"/>
+          <w:numId w:val="0"/>
+        </w:numPr>
+        <w:ind w:left="360" w:hanging="360"/>
+      </w:pPr>
+    </w:p>
+    <w:p>
+      <w:pPr>
+        <w:pStyle w:val="references"/>
+        <w:numPr>
+          <w:ilvl w:val="0"/>
+          <w:numId w:val="0"/>
+        </w:numPr>
+        <w:ind w:left="360" w:hanging="360"/>
+      </w:pPr>
+    </w:p>
+    <w:p>
+      <w:pPr>
+        <w:pStyle w:val="references"/>
+        <w:numPr>
+          <w:ilvl w:val="0"/>
+          <w:numId w:val="0"/>
+        </w:numPr>
+        <w:ind w:left="360" w:hanging="360"/>
+      </w:pPr>
+    </w:p>
+    <w:p>
+      <w:pPr>
+        <w:pStyle w:val="references"/>
+        <w:numPr>
+          <w:ilvl w:val="0"/>
+          <w:numId w:val="0"/>
+        </w:numPr>
+        <w:ind w:left="360" w:hanging="360"/>
+      </w:pPr>
+    </w:p>
+    <w:p>
+      <w:pPr>
+        <w:pStyle w:val="references"/>
+        <w:numPr>
+          <w:ilvl w:val="0"/>
+          <w:numId w:val="0"/>
+        </w:numPr>
+        <w:ind w:left="360" w:hanging="360"/>
+      </w:pPr>
+    </w:p>
+    <w:p>
+      <w:pPr>
+        <w:pStyle w:val="references"/>
+        <w:numPr>
+          <w:ilvl w:val="0"/>
+          <w:numId w:val="0"/>
+        </w:numPr>
+        <w:ind w:left="360" w:hanging="360"/>
+      </w:pPr>
+    </w:p>
+    <w:p>
+      <w:pPr>
+        <w:pStyle w:val="references"/>
+        <w:numPr>
+          <w:ilvl w:val="0"/>
+          <w:numId w:val="0"/>
+        </w:numPr>
+        <w:ind w:left="360" w:hanging="360"/>
+      </w:pPr>
+    </w:p>
+    <w:p>
+      <w:pPr>
+        <w:pStyle w:val="references"/>
+        <w:numPr>
+          <w:ilvl w:val="0"/>
+          <w:numId w:val="0"/>
+        </w:numPr>
+        <w:ind w:left="360" w:hanging="360"/>
+      </w:pPr>
+    </w:p>
+    <w:p>
+      <w:pPr>
+        <w:pStyle w:val="references"/>
+        <w:numPr>
+          <w:ilvl w:val="0"/>
+          <w:numId w:val="0"/>
+        </w:numPr>
+        <w:ind w:left="360" w:hanging="360"/>
         <w:sectPr>
           <w:type w:val="continuous"/>
           <w:pgSz w:w="12240" w:h="15840" w:code="1"/>
@@ -9380,8 +9887,8 @@
 </file>
 
 <file path=word/numbering.xml><?xml version="1.0" encoding="utf-8"?>
-<w:numbering xmlns:wpc="http://schemas.microsoft.com/office/word/2010/wordprocessingCanvas" xmlns:mo="http://schemas.microsoft.com/office/mac/office/2008/main" xmlns:mc="http://schemas.openxmlformats.org/markup-compatibility/2006" xmlns:mv="urn:schemas-microsoft-com:mac:vml" xmlns:o="urn:schemas-microsoft-com:office:office" xmlns:r="http://schemas.openxmlformats.org/officeDocument/2006/relationships" xmlns:m="http://schemas.openxmlformats.org/officeDocument/2006/math" xmlns:v="urn:schemas-microsoft-com:vml" xmlns:wp14="http://schemas.microsoft.com/office/word/2010/wordprocessingDrawing" xmlns:wp="http://schemas.openxmlformats.org/drawingml/2006/wordprocessingDrawing" xmlns:w10="urn:schemas-microsoft-com:office:word" xmlns:w="http://schemas.openxmlformats.org/wordprocessingml/2006/main" xmlns:w14="http://schemas.microsoft.com/office/word/2010/wordml" xmlns:w15="http://schemas.microsoft.com/office/word/2012/wordml" xmlns:wpg="http://schemas.microsoft.com/office/word/2010/wordprocessingGroup" xmlns:wpi="http://schemas.microsoft.com/office/word/2010/wordprocessingInk" xmlns:wne="http://schemas.microsoft.com/office/word/2006/wordml" xmlns:wps="http://schemas.microsoft.com/office/word/2010/wordprocessingShape" mc:Ignorable="w14 w15 wp14">
-  <w:abstractNum w:abstractNumId="0">
+<w:numbering xmlns:wpc="http://schemas.microsoft.com/office/word/2010/wordprocessingCanvas" xmlns:cx="http://schemas.microsoft.com/office/drawing/2014/chartex" xmlns:cx1="http://schemas.microsoft.com/office/drawing/2015/9/8/chartex" xmlns:cx2="http://schemas.microsoft.com/office/drawing/2015/10/21/chartex" xmlns:cx3="http://schemas.microsoft.com/office/drawing/2016/5/9/chartex" xmlns:cx4="http://schemas.microsoft.com/office/drawing/2016/5/10/chartex" xmlns:cx5="http://schemas.microsoft.com/office/drawing/2016/5/11/chartex" xmlns:cx6="http://schemas.microsoft.com/office/drawing/2016/5/12/chartex" xmlns:cx7="http://schemas.microsoft.com/office/drawing/2016/5/13/chartex" xmlns:cx8="http://schemas.microsoft.com/office/drawing/2016/5/14/chartex" xmlns:mc="http://schemas.openxmlformats.org/markup-compatibility/2006" xmlns:o="urn:schemas-microsoft-com:office:office" xmlns:r="http://schemas.openxmlformats.org/officeDocument/2006/relationships" xmlns:m="http://schemas.openxmlformats.org/officeDocument/2006/math" xmlns:v="urn:schemas-microsoft-com:vml" xmlns:wp14="http://schemas.microsoft.com/office/word/2010/wordprocessingDrawing" xmlns:wp="http://schemas.openxmlformats.org/drawingml/2006/wordprocessingDrawing" xmlns:w10="urn:schemas-microsoft-com:office:word" xmlns:w="http://schemas.openxmlformats.org/wordprocessingml/2006/main" xmlns:w14="http://schemas.microsoft.com/office/word/2010/wordml" xmlns:w15="http://schemas.microsoft.com/office/word/2012/wordml" xmlns:w16se="http://schemas.microsoft.com/office/word/2015/wordml/symex" xmlns:wpg="http://schemas.microsoft.com/office/word/2010/wordprocessingGroup" xmlns:wpi="http://schemas.microsoft.com/office/word/2010/wordprocessingInk" xmlns:wne="http://schemas.microsoft.com/office/word/2006/wordml" xmlns:wps="http://schemas.microsoft.com/office/word/2010/wordprocessingShape" mc:Ignorable="w14 w15 w16se wp14">
+  <w:abstractNum w:abstractNumId="0" w15:restartNumberingAfterBreak="0">
     <w:nsid w:val="FFFFFF1D"/>
     <w:multiLevelType w:val="multilevel"/>
     <w:tmpl w:val="D72C711C"/>
@@ -9521,7 +10028,7 @@
       </w:rPr>
     </w:lvl>
   </w:abstractNum>
-  <w:abstractNum w:abstractNumId="1">
+  <w:abstractNum w:abstractNumId="1" w15:restartNumberingAfterBreak="0">
     <w:nsid w:val="FFFFFF7C"/>
     <w:multiLevelType w:val="singleLevel"/>
     <w:tmpl w:val="DD629BEE"/>
@@ -9538,7 +10045,7 @@
       </w:pPr>
     </w:lvl>
   </w:abstractNum>
-  <w:abstractNum w:abstractNumId="2">
+  <w:abstractNum w:abstractNumId="2" w15:restartNumberingAfterBreak="0">
     <w:nsid w:val="FFFFFF7D"/>
     <w:multiLevelType w:val="singleLevel"/>
     <w:tmpl w:val="2648E1C4"/>
@@ -9555,7 +10062,7 @@
       </w:pPr>
     </w:lvl>
   </w:abstractNum>
-  <w:abstractNum w:abstractNumId="3">
+  <w:abstractNum w:abstractNumId="3" w15:restartNumberingAfterBreak="0">
     <w:nsid w:val="FFFFFF7E"/>
     <w:multiLevelType w:val="singleLevel"/>
     <w:tmpl w:val="9D38DB54"/>
@@ -9572,7 +10079,7 @@
       </w:pPr>
     </w:lvl>
   </w:abstractNum>
-  <w:abstractNum w:abstractNumId="4">
+  <w:abstractNum w:abstractNumId="4" w15:restartNumberingAfterBreak="0">
     <w:nsid w:val="FFFFFF7F"/>
     <w:multiLevelType w:val="singleLevel"/>
     <w:tmpl w:val="632C24E2"/>
@@ -9589,7 +10096,7 @@
       </w:pPr>
     </w:lvl>
   </w:abstractNum>
-  <w:abstractNum w:abstractNumId="5">
+  <w:abstractNum w:abstractNumId="5" w15:restartNumberingAfterBreak="0">
     <w:nsid w:val="FFFFFF80"/>
     <w:multiLevelType w:val="singleLevel"/>
     <w:tmpl w:val="82268A14"/>
@@ -9609,7 +10116,7 @@
       </w:rPr>
     </w:lvl>
   </w:abstractNum>
-  <w:abstractNum w:abstractNumId="6">
+  <w:abstractNum w:abstractNumId="6" w15:restartNumberingAfterBreak="0">
     <w:nsid w:val="FFFFFF81"/>
     <w:multiLevelType w:val="singleLevel"/>
     <w:tmpl w:val="8C0E77FE"/>
@@ -9629,7 +10136,7 @@
       </w:rPr>
     </w:lvl>
   </w:abstractNum>
-  <w:abstractNum w:abstractNumId="7">
+  <w:abstractNum w:abstractNumId="7" w15:restartNumberingAfterBreak="0">
     <w:nsid w:val="FFFFFF82"/>
     <w:multiLevelType w:val="singleLevel"/>
     <w:tmpl w:val="174639B8"/>
@@ -9649,7 +10156,7 @@
       </w:rPr>
     </w:lvl>
   </w:abstractNum>
-  <w:abstractNum w:abstractNumId="8">
+  <w:abstractNum w:abstractNumId="8" w15:restartNumberingAfterBreak="0">
     <w:nsid w:val="FFFFFF83"/>
     <w:multiLevelType w:val="singleLevel"/>
     <w:tmpl w:val="B1ACC408"/>
@@ -9669,7 +10176,7 @@
       </w:rPr>
     </w:lvl>
   </w:abstractNum>
-  <w:abstractNum w:abstractNumId="9">
+  <w:abstractNum w:abstractNumId="9" w15:restartNumberingAfterBreak="0">
     <w:nsid w:val="FFFFFF88"/>
     <w:multiLevelType w:val="singleLevel"/>
     <w:tmpl w:val="229E8DFE"/>
@@ -9686,7 +10193,7 @@
       </w:pPr>
     </w:lvl>
   </w:abstractNum>
-  <w:abstractNum w:abstractNumId="10">
+  <w:abstractNum w:abstractNumId="10" w15:restartNumberingAfterBreak="0">
     <w:nsid w:val="FFFFFF89"/>
     <w:multiLevelType w:val="singleLevel"/>
     <w:tmpl w:val="EA847AFE"/>
@@ -9706,7 +10213,7 @@
       </w:rPr>
     </w:lvl>
   </w:abstractNum>
-  <w:abstractNum w:abstractNumId="11">
+  <w:abstractNum w:abstractNumId="11" w15:restartNumberingAfterBreak="0">
     <w:nsid w:val="00000001"/>
     <w:multiLevelType w:val="hybridMultilevel"/>
     <w:tmpl w:val="00000001"/>
@@ -9760,7 +10267,7 @@
       <w:lvlJc w:val="left"/>
     </w:lvl>
   </w:abstractNum>
-  <w:abstractNum w:abstractNumId="12">
+  <w:abstractNum w:abstractNumId="12" w15:restartNumberingAfterBreak="0">
     <w:nsid w:val="1E177E97"/>
     <w:multiLevelType w:val="hybridMultilevel"/>
     <w:tmpl w:val="A6463BCE"/>
@@ -9846,7 +10353,7 @@
       </w:pPr>
     </w:lvl>
   </w:abstractNum>
-  <w:abstractNum w:abstractNumId="13">
+  <w:abstractNum w:abstractNumId="13" w15:restartNumberingAfterBreak="0">
     <w:nsid w:val="20AF0333"/>
     <w:multiLevelType w:val="hybridMultilevel"/>
     <w:tmpl w:val="CB0E7F4E"/>
@@ -9988,7 +10495,7 @@
       </w:rPr>
     </w:lvl>
   </w:abstractNum>
-  <w:abstractNum w:abstractNumId="14">
+  <w:abstractNum w:abstractNumId="14" w15:restartNumberingAfterBreak="0">
     <w:nsid w:val="26FE1FCF"/>
     <w:multiLevelType w:val="hybridMultilevel"/>
     <w:tmpl w:val="33826962"/>
@@ -10149,7 +10656,7 @@
       </w:rPr>
     </w:lvl>
   </w:abstractNum>
-  <w:abstractNum w:abstractNumId="15">
+  <w:abstractNum w:abstractNumId="15" w15:restartNumberingAfterBreak="0">
     <w:nsid w:val="37660336"/>
     <w:multiLevelType w:val="hybridMultilevel"/>
     <w:tmpl w:val="754EAC84"/>
@@ -10290,7 +10797,7 @@
       </w:rPr>
     </w:lvl>
   </w:abstractNum>
-  <w:abstractNum w:abstractNumId="16">
+  <w:abstractNum w:abstractNumId="16" w15:restartNumberingAfterBreak="0">
     <w:nsid w:val="39E54FC6"/>
     <w:multiLevelType w:val="singleLevel"/>
     <w:tmpl w:val="5B7288D4"/>
@@ -10310,7 +10817,7 @@
       </w:rPr>
     </w:lvl>
   </w:abstractNum>
-  <w:abstractNum w:abstractNumId="17">
+  <w:abstractNum w:abstractNumId="17" w15:restartNumberingAfterBreak="0">
     <w:nsid w:val="4189603E"/>
     <w:multiLevelType w:val="multilevel"/>
     <w:tmpl w:val="0AB06E12"/>
@@ -10517,7 +11024,7 @@
       </w:rPr>
     </w:lvl>
   </w:abstractNum>
-  <w:abstractNum w:abstractNumId="18">
+  <w:abstractNum w:abstractNumId="18" w15:restartNumberingAfterBreak="0">
     <w:nsid w:val="493C3F76"/>
     <w:multiLevelType w:val="hybridMultilevel"/>
     <w:tmpl w:val="9A9E418C"/>
@@ -10628,7 +11135,7 @@
       </w:pPr>
     </w:lvl>
   </w:abstractNum>
-  <w:abstractNum w:abstractNumId="19">
+  <w:abstractNum w:abstractNumId="19" w15:restartNumberingAfterBreak="0">
     <w:nsid w:val="52CA544A"/>
     <w:multiLevelType w:val="singleLevel"/>
     <w:tmpl w:val="AED6D67E"/>
@@ -10655,7 +11162,7 @@
       </w:rPr>
     </w:lvl>
   </w:abstractNum>
-  <w:abstractNum w:abstractNumId="20">
+  <w:abstractNum w:abstractNumId="20" w15:restartNumberingAfterBreak="0">
     <w:nsid w:val="6C402C58"/>
     <w:multiLevelType w:val="hybridMultilevel"/>
     <w:tmpl w:val="9A1CA078"/>
@@ -10800,7 +11307,7 @@
       </w:rPr>
     </w:lvl>
   </w:abstractNum>
-  <w:abstractNum w:abstractNumId="21">
+  <w:abstractNum w:abstractNumId="21" w15:restartNumberingAfterBreak="0">
     <w:nsid w:val="6CD32DA8"/>
     <w:multiLevelType w:val="singleLevel"/>
     <w:tmpl w:val="166470C2"/>
@@ -10908,7 +11415,7 @@
 </file>
 
 <file path=word/styles.xml><?xml version="1.0" encoding="utf-8"?>
-<w:styles xmlns:mc="http://schemas.openxmlformats.org/markup-compatibility/2006" xmlns:r="http://schemas.openxmlformats.org/officeDocument/2006/relationships" xmlns:w="http://schemas.openxmlformats.org/wordprocessingml/2006/main" xmlns:w14="http://schemas.microsoft.com/office/word/2010/wordml" xmlns:w15="http://schemas.microsoft.com/office/word/2012/wordml" mc:Ignorable="w14 w15">
+<w:styles xmlns:mc="http://schemas.openxmlformats.org/markup-compatibility/2006" xmlns:r="http://schemas.openxmlformats.org/officeDocument/2006/relationships" xmlns:w="http://schemas.openxmlformats.org/wordprocessingml/2006/main" xmlns:w14="http://schemas.microsoft.com/office/word/2010/wordml" xmlns:w15="http://schemas.microsoft.com/office/word/2012/wordml" xmlns:w16se="http://schemas.microsoft.com/office/word/2015/wordml/symex" mc:Ignorable="w14 w15 w16se">
   <w:docDefaults>
     <w:rPrDefault>
       <w:rPr>
@@ -10918,7 +11425,7 @@
     </w:rPrDefault>
     <w:pPrDefault/>
   </w:docDefaults>
-  <w:latentStyles w:defLockedState="0" w:defUIPriority="0" w:defSemiHidden="0" w:defUnhideWhenUsed="0" w:defQFormat="0" w:count="380">
+  <w:latentStyles w:defLockedState="0" w:defUIPriority="0" w:defSemiHidden="0" w:defUnhideWhenUsed="0" w:defQFormat="0" w:count="374">
     <w:lsdException w:name="Normal" w:qFormat="1"/>
     <w:lsdException w:name="heading 1" w:qFormat="1"/>
     <w:lsdException w:name="heading 2" w:qFormat="1"/>
@@ -10934,6 +11441,7 @@
     <w:lsdException w:name="Subtitle" w:qFormat="1"/>
     <w:lsdException w:name="Strong" w:qFormat="1"/>
     <w:lsdException w:name="Emphasis" w:qFormat="1"/>
+    <w:lsdException w:name="HTML Cite" w:uiPriority="99"/>
     <w:lsdException w:name="Normal Table" w:semiHidden="1" w:unhideWhenUsed="1"/>
     <w:lsdException w:name="Table Simple 1" w:semiHidden="1" w:unhideWhenUsed="1"/>
     <w:lsdException w:name="Table Simple 2" w:semiHidden="1" w:unhideWhenUsed="1"/>
@@ -11645,13 +12153,29 @@
       <w:shd w:val="clear" w:color="auto" w:fill="E6E6E6"/>
     </w:rPr>
   </w:style>
-  <w:style w:type="character" w:customStyle="1" w:styleId="Mention">
-    <w:name w:val="Mention"/>
+  <w:style w:type="character" w:customStyle="1" w:styleId="Mention2">
+    <w:name w:val="Mention2"/>
     <w:basedOn w:val="DefaultParagraphFont"/>
     <w:rsid w:val="003C4678"/>
     <w:rPr>
       <w:color w:val="2B579A"/>
       <w:shd w:val="clear" w:color="auto" w:fill="E6E6E6"/>
+    </w:rPr>
+  </w:style>
+  <w:style w:type="character" w:customStyle="1" w:styleId="apple-converted-space">
+    <w:name w:val="apple-converted-space"/>
+    <w:basedOn w:val="DefaultParagraphFont"/>
+    <w:rsid w:val="00031198"/>
+  </w:style>
+  <w:style w:type="character" w:styleId="HTMLCite">
+    <w:name w:val="HTML Cite"/>
+    <w:basedOn w:val="DefaultParagraphFont"/>
+    <w:uiPriority w:val="99"/>
+    <w:unhideWhenUsed/>
+    <w:rsid w:val="00031198"/>
+    <w:rPr>
+      <w:i/>
+      <w:iCs/>
     </w:rPr>
   </w:style>
 </w:styles>
@@ -11923,7 +12447,7 @@
 </file>
 
 <file path=customXml/itemProps1.xml><?xml version="1.0" encoding="utf-8"?>
-<ds:datastoreItem xmlns:ds="http://schemas.openxmlformats.org/officeDocument/2006/customXml" ds:itemID="{2D8B2E3A-3DFF-7B43-A30F-9BA854F1DC8A}">
+<ds:datastoreItem xmlns:ds="http://schemas.openxmlformats.org/officeDocument/2006/customXml" ds:itemID="{009C4DC0-CF17-4325-B027-08497F21DF3B}">
   <ds:schemaRefs>
     <ds:schemaRef ds:uri="http://schemas.openxmlformats.org/officeDocument/2006/bibliography"/>
   </ds:schemaRefs>

</xml_diff>